<commit_message>
Team Role Fall 2018 started KDD
</commit_message>
<xml_diff>
--- a/requirements/Requirements Document.docx
+++ b/requirements/Requirements Document.docx
@@ -1,30 +1,27 @@
 
 <file path=word/document.xml><?xml version="1.0" encoding="utf-8"?>
-<w:document xmlns:mc="http://schemas.openxmlformats.org/markup-compatibility/2006" xmlns:o="urn:schemas-microsoft-com:office:office" xmlns:r="http://schemas.openxmlformats.org/officeDocument/2006/relationships" xmlns:m="http://schemas.openxmlformats.org/officeDocument/2006/math" xmlns:v="urn:schemas-microsoft-com:vml" xmlns:wp="http://schemas.openxmlformats.org/drawingml/2006/wordprocessingDrawing" xmlns:w10="urn:schemas-microsoft-com:office:word" xmlns:w="http://schemas.openxmlformats.org/wordprocessingml/2006/main" xmlns:wne="http://schemas.microsoft.com/office/word/2006/wordml" xmlns:sl="http://schemas.openxmlformats.org/schemaLibrary/2006/main" xmlns:a="http://schemas.openxmlformats.org/drawingml/2006/main" xmlns:pic="http://schemas.openxmlformats.org/drawingml/2006/picture" xmlns:c="http://schemas.openxmlformats.org/drawingml/2006/chart" xmlns:lc="http://schemas.openxmlformats.org/drawingml/2006/lockedCanvas" xmlns:dgm="http://schemas.openxmlformats.org/drawingml/2006/diagram" xmlns:wps="http://schemas.microsoft.com/office/word/2010/wordprocessingShape" xmlns:wpg="http://schemas.microsoft.com/office/word/2010/wordprocessingGroup" xmlns:w14="http://schemas.microsoft.com/office/word/2010/wordml" xmlns:w15="http://schemas.microsoft.com/office/word/2012/wordml">
+<w:document xmlns:wpc="http://schemas.microsoft.com/office/word/2010/wordprocessingCanvas" xmlns:cx="http://schemas.microsoft.com/office/drawing/2014/chartex" xmlns:cx1="http://schemas.microsoft.com/office/drawing/2015/9/8/chartex" xmlns:cx2="http://schemas.microsoft.com/office/drawing/2015/10/21/chartex" xmlns:cx3="http://schemas.microsoft.com/office/drawing/2016/5/9/chartex" xmlns:cx4="http://schemas.microsoft.com/office/drawing/2016/5/10/chartex" xmlns:cx5="http://schemas.microsoft.com/office/drawing/2016/5/11/chartex" xmlns:cx6="http://schemas.microsoft.com/office/drawing/2016/5/12/chartex" xmlns:cx7="http://schemas.microsoft.com/office/drawing/2016/5/13/chartex" xmlns:cx8="http://schemas.microsoft.com/office/drawing/2016/5/14/chartex" xmlns:mc="http://schemas.openxmlformats.org/markup-compatibility/2006" xmlns:aink="http://schemas.microsoft.com/office/drawing/2016/ink" xmlns:am3d="http://schemas.microsoft.com/office/drawing/2017/model3d" xmlns:o="urn:schemas-microsoft-com:office:office" xmlns:r="http://schemas.openxmlformats.org/officeDocument/2006/relationships" xmlns:m="http://schemas.openxmlformats.org/officeDocument/2006/math" xmlns:v="urn:schemas-microsoft-com:vml" xmlns:wp14="http://schemas.microsoft.com/office/word/2010/wordprocessingDrawing" xmlns:wp="http://schemas.openxmlformats.org/drawingml/2006/wordprocessingDrawing" xmlns:w10="urn:schemas-microsoft-com:office:word" xmlns:w="http://schemas.openxmlformats.org/wordprocessingml/2006/main" xmlns:w14="http://schemas.microsoft.com/office/word/2010/wordml" xmlns:w15="http://schemas.microsoft.com/office/word/2012/wordml" xmlns:w16cid="http://schemas.microsoft.com/office/word/2016/wordml/cid" xmlns:w16se="http://schemas.microsoft.com/office/word/2015/wordml/symex" xmlns:wpg="http://schemas.microsoft.com/office/word/2010/wordprocessingGroup" xmlns:wpi="http://schemas.microsoft.com/office/word/2010/wordprocessingInk" xmlns:wne="http://schemas.microsoft.com/office/word/2006/wordml" xmlns:wps="http://schemas.microsoft.com/office/word/2010/wordprocessingShape" mc:Ignorable="w14 w15 w16se w16cid wp14">
   <w:body>
     <w:p>
       <w:pPr>
-        <w:contextualSpacing w:val="0"/>
         <w:jc w:val="center"/>
         <w:rPr>
-          <w:b w:val="1"/>
+          <w:b/>
           <w:sz w:val="72"/>
           <w:szCs w:val="72"/>
         </w:rPr>
       </w:pPr>
       <w:r>
         <w:rPr>
-          <w:b w:val="1"/>
+          <w:b/>
           <w:sz w:val="72"/>
           <w:szCs w:val="72"/>
-          <w:rtl w:val="0"/>
-        </w:rPr>
-        <w:t xml:space="preserve">Intern App</w:t>
-      </w:r>
-    </w:p>
-    <w:p>
-      <w:pPr>
-        <w:contextualSpacing w:val="0"/>
+        </w:rPr>
+        <w:t>Intern App</w:t>
+      </w:r>
+    </w:p>
+    <w:p>
+      <w:pPr>
         <w:jc w:val="center"/>
         <w:rPr>
           <w:sz w:val="48"/>
@@ -35,14 +32,12 @@
         <w:rPr>
           <w:sz w:val="48"/>
           <w:szCs w:val="48"/>
-          <w:rtl w:val="0"/>
-        </w:rPr>
-        <w:t xml:space="preserve">Software Requirements Specification</w:t>
-      </w:r>
-    </w:p>
-    <w:p>
-      <w:pPr>
-        <w:contextualSpacing w:val="0"/>
+        </w:rPr>
+        <w:t>Software Requirements Specification</w:t>
+      </w:r>
+    </w:p>
+    <w:p>
+      <w:pPr>
         <w:jc w:val="center"/>
         <w:rPr>
           <w:sz w:val="48"/>
@@ -53,14 +48,12 @@
         <w:rPr>
           <w:sz w:val="48"/>
           <w:szCs w:val="48"/>
-          <w:rtl w:val="0"/>
-        </w:rPr>
-        <w:t xml:space="preserve">Software Dev. II</w:t>
-      </w:r>
-    </w:p>
-    <w:p>
-      <w:pPr>
-        <w:contextualSpacing w:val="0"/>
+        </w:rPr>
+        <w:t>Software Dev. II</w:t>
+      </w:r>
+    </w:p>
+    <w:p>
+      <w:pPr>
         <w:jc w:val="center"/>
         <w:rPr>
           <w:sz w:val="48"/>
@@ -71,34 +64,30 @@
         <w:rPr>
           <w:sz w:val="48"/>
           <w:szCs w:val="48"/>
-          <w:rtl w:val="0"/>
-        </w:rPr>
-        <w:t xml:space="preserve">Fall 2018</w:t>
-      </w:r>
-    </w:p>
-    <w:p>
-      <w:pPr>
-        <w:contextualSpacing w:val="0"/>
+        </w:rPr>
+        <w:t>Fall 2018</w:t>
+      </w:r>
+    </w:p>
+    <w:p>
+      <w:pPr>
         <w:jc w:val="center"/>
         <w:rPr>
-          <w:b w:val="1"/>
+          <w:b/>
           <w:sz w:val="48"/>
           <w:szCs w:val="48"/>
         </w:rPr>
       </w:pPr>
       <w:r>
         <w:rPr>
-          <w:b w:val="1"/>
+          <w:b/>
           <w:sz w:val="48"/>
           <w:szCs w:val="48"/>
-          <w:rtl w:val="0"/>
-        </w:rPr>
-        <w:t xml:space="preserve">Tech Titans</w:t>
-      </w:r>
-    </w:p>
-    <w:p>
-      <w:pPr>
-        <w:contextualSpacing w:val="0"/>
+        </w:rPr>
+        <w:t>Tech Titans</w:t>
+      </w:r>
+    </w:p>
+    <w:p>
+      <w:pPr>
         <w:jc w:val="center"/>
         <w:rPr>
           <w:sz w:val="28"/>
@@ -109,14 +98,12 @@
         <w:rPr>
           <w:sz w:val="28"/>
           <w:szCs w:val="28"/>
-          <w:rtl w:val="0"/>
-        </w:rPr>
-        <w:t xml:space="preserve">Anastasia Arnold</w:t>
-      </w:r>
-    </w:p>
-    <w:p>
-      <w:pPr>
-        <w:contextualSpacing w:val="0"/>
+        </w:rPr>
+        <w:t>Anastasia Arnold</w:t>
+      </w:r>
+    </w:p>
+    <w:p>
+      <w:pPr>
         <w:jc w:val="center"/>
         <w:rPr>
           <w:sz w:val="28"/>
@@ -127,14 +114,12 @@
         <w:rPr>
           <w:sz w:val="28"/>
           <w:szCs w:val="28"/>
-          <w:rtl w:val="0"/>
-        </w:rPr>
-        <w:t xml:space="preserve">Edgar Juarez</w:t>
-      </w:r>
-    </w:p>
-    <w:p>
-      <w:pPr>
-        <w:contextualSpacing w:val="0"/>
+        </w:rPr>
+        <w:t>Edgar Juarez</w:t>
+      </w:r>
+    </w:p>
+    <w:p>
+      <w:pPr>
         <w:jc w:val="center"/>
         <w:rPr>
           <w:sz w:val="28"/>
@@ -145,14 +130,12 @@
         <w:rPr>
           <w:sz w:val="28"/>
           <w:szCs w:val="28"/>
-          <w:rtl w:val="0"/>
-        </w:rPr>
-        <w:t xml:space="preserve">Kidus Dawit</w:t>
-      </w:r>
-    </w:p>
-    <w:p>
-      <w:pPr>
-        <w:contextualSpacing w:val="0"/>
+        </w:rPr>
+        <w:t>Kidus Dawit</w:t>
+      </w:r>
+    </w:p>
+    <w:p>
+      <w:pPr>
         <w:jc w:val="center"/>
         <w:rPr>
           <w:sz w:val="28"/>
@@ -163,29 +146,21 @@
         <w:rPr>
           <w:sz w:val="28"/>
           <w:szCs w:val="28"/>
-          <w:rtl w:val="0"/>
-        </w:rPr>
-        <w:t xml:space="preserve">William (Billy) Pridgen</w:t>
-      </w:r>
-    </w:p>
-    <w:p>
-      <w:pPr>
-        <w:contextualSpacing w:val="0"/>
+        </w:rPr>
+        <w:t>William (Billy) Pridgen</w:t>
+      </w:r>
+    </w:p>
+    <w:p>
+      <w:pPr>
         <w:jc w:val="center"/>
         <w:rPr>
           <w:sz w:val="48"/>
           <w:szCs w:val="48"/>
         </w:rPr>
       </w:pPr>
-      <w:r>
-        <w:rPr>
-          <w:rtl w:val="0"/>
-        </w:rPr>
-      </w:r>
-    </w:p>
-    <w:p>
-      <w:pPr>
-        <w:contextualSpacing w:val="0"/>
+    </w:p>
+    <w:p>
+      <w:pPr>
         <w:rPr>
           <w:sz w:val="48"/>
           <w:szCs w:val="48"/>
@@ -195,148 +170,92 @@
         <w:rPr>
           <w:sz w:val="48"/>
           <w:szCs w:val="48"/>
-          <w:rtl w:val="0"/>
         </w:rPr>
         <w:t xml:space="preserve"> </w:t>
       </w:r>
     </w:p>
     <w:p>
       <w:pPr>
-        <w:contextualSpacing w:val="0"/>
         <w:rPr>
           <w:sz w:val="48"/>
           <w:szCs w:val="48"/>
         </w:rPr>
       </w:pPr>
-      <w:r>
-        <w:rPr>
-          <w:rtl w:val="0"/>
-        </w:rPr>
-      </w:r>
-    </w:p>
-    <w:p>
-      <w:pPr>
-        <w:contextualSpacing w:val="0"/>
+    </w:p>
+    <w:p>
+      <w:pPr>
         <w:rPr>
           <w:sz w:val="48"/>
           <w:szCs w:val="48"/>
         </w:rPr>
       </w:pPr>
-      <w:r>
-        <w:rPr>
-          <w:rtl w:val="0"/>
-        </w:rPr>
-      </w:r>
-    </w:p>
-    <w:p>
-      <w:pPr>
-        <w:contextualSpacing w:val="0"/>
+    </w:p>
+    <w:p>
+      <w:pPr>
         <w:rPr>
           <w:sz w:val="48"/>
           <w:szCs w:val="48"/>
         </w:rPr>
       </w:pPr>
-      <w:r>
-        <w:rPr>
-          <w:rtl w:val="0"/>
-        </w:rPr>
-      </w:r>
-    </w:p>
-    <w:p>
-      <w:pPr>
-        <w:contextualSpacing w:val="0"/>
+    </w:p>
+    <w:p>
+      <w:pPr>
         <w:rPr>
           <w:sz w:val="48"/>
           <w:szCs w:val="48"/>
         </w:rPr>
       </w:pPr>
-      <w:r>
-        <w:rPr>
-          <w:rtl w:val="0"/>
-        </w:rPr>
-      </w:r>
-    </w:p>
-    <w:p>
-      <w:pPr>
-        <w:contextualSpacing w:val="0"/>
+    </w:p>
+    <w:p>
+      <w:pPr>
         <w:rPr>
           <w:sz w:val="48"/>
           <w:szCs w:val="48"/>
         </w:rPr>
       </w:pPr>
-      <w:r>
-        <w:rPr>
-          <w:rtl w:val="0"/>
-        </w:rPr>
-      </w:r>
-    </w:p>
-    <w:p>
-      <w:pPr>
-        <w:contextualSpacing w:val="0"/>
+    </w:p>
+    <w:p>
+      <w:pPr>
         <w:rPr>
           <w:sz w:val="48"/>
           <w:szCs w:val="48"/>
         </w:rPr>
       </w:pPr>
-      <w:r>
-        <w:rPr>
-          <w:rtl w:val="0"/>
-        </w:rPr>
-      </w:r>
-    </w:p>
-    <w:p>
-      <w:pPr>
-        <w:keepNext w:val="0"/>
-        <w:keepLines w:val="0"/>
-        <w:widowControl w:val="1"/>
+    </w:p>
+    <w:p>
+      <w:pPr>
         <w:numPr>
           <w:ilvl w:val="1"/>
           <w:numId w:val="5"/>
         </w:numPr>
         <w:pBdr>
-          <w:top w:space="0" w:sz="0" w:val="nil"/>
-          <w:left w:space="0" w:sz="0" w:val="nil"/>
-          <w:bottom w:space="0" w:sz="0" w:val="nil"/>
-          <w:right w:space="0" w:sz="0" w:val="nil"/>
-          <w:between w:space="0" w:sz="0" w:val="nil"/>
+          <w:top w:val="nil"/>
+          <w:left w:val="nil"/>
+          <w:bottom w:val="nil"/>
+          <w:right w:val="nil"/>
+          <w:between w:val="nil"/>
         </w:pBdr>
-        <w:shd w:fill="auto" w:val="clear"/>
-        <w:spacing w:after="160" w:before="0" w:line="259" w:lineRule="auto"/>
-        <w:ind w:left="720" w:right="0" w:hanging="720"/>
-        <w:contextualSpacing w:val="1"/>
-        <w:jc w:val="left"/>
-        <w:rPr>
-          <w:b w:val="1"/>
-          <w:i w:val="0"/>
-          <w:smallCaps w:val="0"/>
-          <w:strike w:val="0"/>
+        <w:contextualSpacing/>
+        <w:rPr>
+          <w:b/>
           <w:color w:val="000000"/>
           <w:sz w:val="48"/>
           <w:szCs w:val="48"/>
-          <w:shd w:fill="auto" w:val="clear"/>
-          <w:vertAlign w:val="baseline"/>
-        </w:rPr>
-      </w:pPr>
-      <w:r>
-        <w:rPr>
-          <w:b w:val="1"/>
-          <w:i w:val="0"/>
-          <w:smallCaps w:val="0"/>
-          <w:strike w:val="0"/>
+        </w:rPr>
+      </w:pPr>
+      <w:r>
+        <w:rPr>
+          <w:b/>
           <w:color w:val="000000"/>
           <w:sz w:val="48"/>
           <w:szCs w:val="48"/>
-          <w:u w:val="none"/>
-          <w:shd w:fill="auto" w:val="clear"/>
-          <w:vertAlign w:val="baseline"/>
-          <w:rtl w:val="0"/>
-        </w:rPr>
-        <w:t xml:space="preserve">Purpose</w:t>
-      </w:r>
-    </w:p>
-    <w:p>
-      <w:pPr>
-        <w:contextualSpacing w:val="0"/>
+        </w:rPr>
+        <w:lastRenderedPageBreak/>
+        <w:t>Purpose</w:t>
+      </w:r>
+    </w:p>
+    <w:p>
+      <w:pPr>
         <w:rPr>
           <w:sz w:val="24"/>
           <w:szCs w:val="24"/>
@@ -345,76 +264,51 @@
       <w:r>
         <w:rPr>
           <w:color w:val="000000"/>
-          <w:rtl w:val="0"/>
-        </w:rPr>
-        <w:t xml:space="preserve">The purpose of this document is to give a detailed description of the requirements for the Intern App. It will illustrate the purpose and complete declaration for the development of system. It will also explain system constraints, interface and interactions with other external applications. This document is primarily intended to be proposed to a customer for its approval and a reference for developing the first version of the system for the development team.</w:t>
-      </w:r>
-      <w:r>
-        <w:rPr>
-          <w:rtl w:val="0"/>
-        </w:rPr>
-      </w:r>
-    </w:p>
-    <w:p>
-      <w:pPr>
-        <w:contextualSpacing w:val="0"/>
+        </w:rPr>
+        <w:t>The purpose of this document is to give a detailed description of the requirements for the Intern App. It will illustrate the purpose and complete declaration for the development of system. It will also explain system constraints, interface and interaction</w:t>
+      </w:r>
+      <w:r>
+        <w:rPr>
+          <w:color w:val="000000"/>
+        </w:rPr>
+        <w:t>s with other external applications. This document is primarily intended to be proposed to a customer for its approval and a reference for developing the first version of the system for the development team.</w:t>
+      </w:r>
+    </w:p>
+    <w:p>
+      <w:pPr>
         <w:rPr>
           <w:sz w:val="24"/>
           <w:szCs w:val="24"/>
         </w:rPr>
       </w:pPr>
-      <w:r>
-        <w:rPr>
-          <w:rtl w:val="0"/>
-        </w:rPr>
-      </w:r>
-    </w:p>
-    <w:p>
-      <w:pPr>
-        <w:keepNext w:val="0"/>
-        <w:keepLines w:val="0"/>
-        <w:widowControl w:val="1"/>
+    </w:p>
+    <w:p>
+      <w:pPr>
         <w:numPr>
           <w:ilvl w:val="1"/>
           <w:numId w:val="5"/>
         </w:numPr>
         <w:pBdr>
-          <w:top w:space="0" w:sz="0" w:val="nil"/>
-          <w:left w:space="0" w:sz="0" w:val="nil"/>
-          <w:bottom w:space="0" w:sz="0" w:val="nil"/>
-          <w:right w:space="0" w:sz="0" w:val="nil"/>
-          <w:between w:space="0" w:sz="0" w:val="nil"/>
+          <w:top w:val="nil"/>
+          <w:left w:val="nil"/>
+          <w:bottom w:val="nil"/>
+          <w:right w:val="nil"/>
+          <w:between w:val="nil"/>
         </w:pBdr>
-        <w:shd w:fill="auto" w:val="clear"/>
-        <w:spacing w:after="160" w:before="0" w:line="259" w:lineRule="auto"/>
-        <w:ind w:left="720" w:right="0" w:hanging="720"/>
-        <w:contextualSpacing w:val="1"/>
-        <w:jc w:val="left"/>
-        <w:rPr>
-          <w:b w:val="1"/>
-          <w:i w:val="0"/>
-          <w:smallCaps w:val="0"/>
-          <w:strike w:val="0"/>
+        <w:contextualSpacing/>
+        <w:rPr>
+          <w:b/>
           <w:color w:val="000000"/>
           <w:sz w:val="48"/>
           <w:szCs w:val="48"/>
-          <w:shd w:fill="auto" w:val="clear"/>
-          <w:vertAlign w:val="baseline"/>
-        </w:rPr>
-      </w:pPr>
-      <w:r>
-        <w:rPr>
-          <w:b w:val="1"/>
-          <w:i w:val="0"/>
-          <w:smallCaps w:val="0"/>
-          <w:strike w:val="0"/>
+        </w:rPr>
+      </w:pPr>
+      <w:r>
+        <w:rPr>
+          <w:b/>
           <w:color w:val="000000"/>
           <w:sz w:val="48"/>
           <w:szCs w:val="48"/>
-          <w:u w:val="none"/>
-          <w:shd w:fill="auto" w:val="clear"/>
-          <w:vertAlign w:val="baseline"/>
-          <w:rtl w:val="0"/>
         </w:rPr>
         <w:t xml:space="preserve"> Scope</w:t>
       </w:r>
@@ -422,53 +316,74 @@
     <w:p>
       <w:pPr>
         <w:spacing w:after="120" w:line="240" w:lineRule="auto"/>
-        <w:contextualSpacing w:val="0"/>
-        <w:jc w:val="both"/>
-        <w:rPr/>
-      </w:pPr>
-      <w:bookmarkStart w:colFirst="0" w:colLast="0" w:name="_gjdgxs" w:id="0"/>
+        <w:jc w:val="both"/>
+      </w:pPr>
+      <w:r>
+        <w:rPr>
+          <w:color w:val="000000"/>
+        </w:rPr>
+        <w:t xml:space="preserve">The Intern App is an app that allows the </w:t>
+      </w:r>
+      <w:r>
+        <w:rPr>
+          <w:color w:val="000000"/>
+        </w:rPr>
+        <w:t xml:space="preserve">user to </w:t>
+      </w:r>
+      <w:proofErr w:type="gramStart"/>
+      <w:r>
+        <w:rPr>
+          <w:color w:val="000000"/>
+        </w:rPr>
+        <w:t>submit an application</w:t>
+      </w:r>
+      <w:proofErr w:type="gramEnd"/>
+      <w:r>
+        <w:rPr>
+          <w:color w:val="000000"/>
+        </w:rPr>
+        <w:t xml:space="preserve"> for either an Information Technology or Biology internship. The </w:t>
+      </w:r>
+      <w:proofErr w:type="gramStart"/>
+      <w:r>
+        <w:rPr>
+          <w:color w:val="000000"/>
+        </w:rPr>
+        <w:t>user(</w:t>
+      </w:r>
+      <w:proofErr w:type="gramEnd"/>
+      <w:r>
+        <w:rPr>
+          <w:color w:val="000000"/>
+        </w:rPr>
+        <w:t xml:space="preserve">student side) will be able to view the requirements necessary in order to submit the application as well as fill out an </w:t>
+      </w:r>
+      <w:r>
+        <w:t>online</w:t>
+      </w:r>
+      <w:r>
+        <w:rPr>
+          <w:color w:val="000000"/>
+        </w:rPr>
+        <w:t xml:space="preserve"> application with all the requi</w:t>
+      </w:r>
+      <w:r>
+        <w:rPr>
+          <w:color w:val="000000"/>
+        </w:rPr>
+        <w:t>red information. The user on the admin side will be able to view all the applications that are being submitted</w:t>
+      </w:r>
+      <w:r>
+        <w:t>, view all the companies with the internships, as well as export all the information being submitted.</w:t>
+      </w:r>
+    </w:p>
+    <w:p>
+      <w:pPr>
+        <w:spacing w:after="120" w:line="240" w:lineRule="auto"/>
+        <w:jc w:val="both"/>
+      </w:pPr>
+      <w:bookmarkStart w:id="0" w:name="_kqwqqkdchaxp" w:colFirst="0" w:colLast="0"/>
       <w:bookmarkEnd w:id="0"/>
-      <w:r>
-        <w:rPr>
-          <w:color w:val="000000"/>
-          <w:rtl w:val="0"/>
-        </w:rPr>
-        <w:t xml:space="preserve">The Intern App is an app that allows the user to submit an application for either an Information Technology or Biology internship. The user(student side) will be able to view the requirements necessary in order to submit the application as well as fill out an </w:t>
-      </w:r>
-      <w:r>
-        <w:rPr>
-          <w:rtl w:val="0"/>
-        </w:rPr>
-        <w:t xml:space="preserve">online</w:t>
-      </w:r>
-      <w:r>
-        <w:rPr>
-          <w:color w:val="000000"/>
-          <w:rtl w:val="0"/>
-        </w:rPr>
-        <w:t xml:space="preserve"> application with all the required information. The user on the admin side will be able to view all the applications that are being submitted</w:t>
-      </w:r>
-      <w:r>
-        <w:rPr>
-          <w:rtl w:val="0"/>
-        </w:rPr>
-        <w:t xml:space="preserve">, view all the companies with the internships, as well as export all the information being submitted.</w:t>
-      </w:r>
-    </w:p>
-    <w:p>
-      <w:pPr>
-        <w:spacing w:after="120" w:line="240" w:lineRule="auto"/>
-        <w:contextualSpacing w:val="0"/>
-        <w:jc w:val="both"/>
-        <w:rPr/>
-      </w:pPr>
-      <w:bookmarkStart w:colFirst="0" w:colLast="0" w:name="_kqwqqkdchaxp" w:id="1"/>
-      <w:bookmarkEnd w:id="1"/>
-      <w:r>
-        <w:rPr>
-          <w:rtl w:val="0"/>
-        </w:rPr>
-      </w:r>
     </w:p>
     <w:p>
       <w:pPr>
@@ -476,20 +391,18 @@
           <w:ilvl w:val="1"/>
           <w:numId w:val="5"/>
         </w:numPr>
-        <w:ind w:left="720"/>
-        <w:contextualSpacing w:val="1"/>
-        <w:rPr>
-          <w:b w:val="1"/>
+        <w:contextualSpacing/>
+        <w:rPr>
+          <w:b/>
           <w:sz w:val="48"/>
           <w:szCs w:val="48"/>
         </w:rPr>
       </w:pPr>
       <w:r>
         <w:rPr>
-          <w:b w:val="1"/>
+          <w:b/>
           <w:sz w:val="48"/>
           <w:szCs w:val="48"/>
-          <w:rtl w:val="0"/>
         </w:rPr>
         <w:t xml:space="preserve"> Functional Requirements</w:t>
       </w:r>
@@ -497,88 +410,61 @@
     <w:p>
       <w:pPr>
         <w:spacing w:after="0" w:line="276" w:lineRule="auto"/>
-        <w:contextualSpacing w:val="0"/>
-        <w:jc w:val="both"/>
-        <w:rPr>
-          <w:b w:val="1"/>
+        <w:jc w:val="both"/>
+        <w:rPr>
+          <w:b/>
           <w:sz w:val="24"/>
           <w:szCs w:val="24"/>
         </w:rPr>
       </w:pPr>
-      <w:bookmarkStart w:colFirst="0" w:colLast="0" w:name="_gjdgxs" w:id="0"/>
-      <w:bookmarkEnd w:id="0"/>
-      <w:r>
-        <w:rPr>
-          <w:b w:val="1"/>
+      <w:r>
+        <w:rPr>
+          <w:b/>
           <w:sz w:val="24"/>
           <w:szCs w:val="24"/>
-          <w:rtl w:val="0"/>
-        </w:rPr>
-        <w:t xml:space="preserve">Dr. Hammonds Requirements</w:t>
-      </w:r>
-    </w:p>
-    <w:p>
-      <w:pPr>
-        <w:spacing w:after="0" w:line="276" w:lineRule="auto"/>
-        <w:contextualSpacing w:val="0"/>
-        <w:jc w:val="both"/>
-        <w:rPr/>
-      </w:pPr>
-      <w:bookmarkStart w:colFirst="0" w:colLast="0" w:name="_gjdgxs" w:id="0"/>
-      <w:bookmarkEnd w:id="0"/>
-      <w:r>
-        <w:rPr>
-          <w:rtl w:val="0"/>
-        </w:rPr>
+        </w:rPr>
+        <w:t>Dr. Hammonds Requirements</w:t>
+      </w:r>
+    </w:p>
+    <w:p>
+      <w:pPr>
+        <w:spacing w:after="0" w:line="276" w:lineRule="auto"/>
+        <w:jc w:val="both"/>
+      </w:pPr>
+      <w:r>
         <w:t xml:space="preserve"> </w:t>
       </w:r>
     </w:p>
     <w:p>
       <w:pPr>
         <w:spacing w:after="0" w:line="276" w:lineRule="auto"/>
-        <w:contextualSpacing w:val="0"/>
-        <w:jc w:val="both"/>
-        <w:rPr/>
-      </w:pPr>
-      <w:bookmarkStart w:colFirst="0" w:colLast="0" w:name="_gjdgxs" w:id="0"/>
-      <w:bookmarkEnd w:id="0"/>
-      <w:r>
-        <w:rPr>
-          <w:rtl w:val="0"/>
-        </w:rPr>
-        <w:t xml:space="preserve">Wants to make application fully functional for committee members to be able to view applications</w:t>
-      </w:r>
-    </w:p>
-    <w:p>
-      <w:pPr>
-        <w:spacing w:after="0" w:line="276" w:lineRule="auto"/>
-        <w:contextualSpacing w:val="0"/>
-        <w:jc w:val="both"/>
-        <w:rPr/>
-      </w:pPr>
-      <w:bookmarkStart w:colFirst="0" w:colLast="0" w:name="_gjdgxs" w:id="0"/>
-      <w:bookmarkEnd w:id="0"/>
-      <w:r>
-        <w:rPr>
-          <w:rtl w:val="0"/>
-        </w:rPr>
+        <w:jc w:val="both"/>
+      </w:pPr>
+      <w:r>
+        <w:t>Wants to make application fully functional for committee members to be able to view applications</w:t>
+      </w:r>
+    </w:p>
+    <w:p>
+      <w:pPr>
+        <w:spacing w:after="0" w:line="276" w:lineRule="auto"/>
+        <w:jc w:val="both"/>
+      </w:pPr>
+      <w:r>
         <w:t xml:space="preserve">Video instructions on how to use the site must always be available and fully functional. </w:t>
       </w:r>
     </w:p>
     <w:p>
       <w:pPr>
         <w:spacing w:after="0" w:line="276" w:lineRule="auto"/>
-        <w:contextualSpacing w:val="0"/>
-        <w:jc w:val="both"/>
-        <w:rPr/>
-      </w:pPr>
-      <w:bookmarkStart w:colFirst="0" w:colLast="0" w:name="_rxdlpln4dcis" w:id="2"/>
-      <w:bookmarkEnd w:id="2"/>
-      <w:r>
-        <w:rPr>
-          <w:rtl w:val="0"/>
-        </w:rPr>
-        <w:t xml:space="preserve">Video instructions on the following functions must be available:</w:t>
+        <w:jc w:val="both"/>
+      </w:pPr>
+      <w:bookmarkStart w:id="1" w:name="_rxdlpln4dcis" w:colFirst="0" w:colLast="0"/>
+      <w:bookmarkEnd w:id="1"/>
+      <w:r>
+        <w:t>Video instructions on the following funct</w:t>
+      </w:r>
+      <w:r>
+        <w:t>ions must be available:</w:t>
       </w:r>
     </w:p>
     <w:p>
@@ -588,18 +474,11 @@
           <w:numId w:val="4"/>
         </w:numPr>
         <w:spacing w:after="0" w:line="276" w:lineRule="auto"/>
-        <w:ind w:left="720" w:hanging="360"/>
-        <w:contextualSpacing w:val="1"/>
-        <w:jc w:val="both"/>
-        <w:rPr/>
-      </w:pPr>
-      <w:bookmarkStart w:colFirst="0" w:colLast="0" w:name="_gjdgxs" w:id="0"/>
-      <w:bookmarkEnd w:id="0"/>
-      <w:r>
-        <w:rPr>
-          <w:rtl w:val="0"/>
-        </w:rPr>
-        <w:t xml:space="preserve">Creating accounts</w:t>
+        <w:contextualSpacing/>
+        <w:jc w:val="both"/>
+      </w:pPr>
+      <w:r>
+        <w:t>Creating accounts</w:t>
       </w:r>
     </w:p>
     <w:p>
@@ -609,18 +488,11 @@
           <w:numId w:val="4"/>
         </w:numPr>
         <w:spacing w:after="0" w:line="276" w:lineRule="auto"/>
-        <w:ind w:left="720" w:hanging="360"/>
-        <w:contextualSpacing w:val="1"/>
-        <w:jc w:val="both"/>
-        <w:rPr/>
-      </w:pPr>
-      <w:bookmarkStart w:colFirst="0" w:colLast="0" w:name="_gjdgxs" w:id="0"/>
-      <w:bookmarkEnd w:id="0"/>
-      <w:r>
-        <w:rPr>
-          <w:rtl w:val="0"/>
-        </w:rPr>
-        <w:t xml:space="preserve">Logging in</w:t>
+        <w:contextualSpacing/>
+        <w:jc w:val="both"/>
+      </w:pPr>
+      <w:r>
+        <w:t>Logging in</w:t>
       </w:r>
     </w:p>
     <w:p>
@@ -630,39 +502,20 @@
           <w:numId w:val="4"/>
         </w:numPr>
         <w:spacing w:after="0" w:line="276" w:lineRule="auto"/>
-        <w:ind w:left="720" w:hanging="360"/>
-        <w:contextualSpacing w:val="1"/>
-        <w:jc w:val="both"/>
-        <w:rPr/>
-      </w:pPr>
-      <w:bookmarkStart w:colFirst="0" w:colLast="0" w:name="_gjdgxs" w:id="0"/>
-      <w:bookmarkEnd w:id="0"/>
-      <w:r>
-        <w:rPr>
-          <w:rtl w:val="0"/>
-        </w:rPr>
-        <w:t xml:space="preserve">Viewing applications</w:t>
-      </w:r>
-      <w:r>
-        <w:rPr>
-          <w:rtl w:val="0"/>
-        </w:rPr>
-      </w:r>
-    </w:p>
-    <w:p>
-      <w:pPr>
-        <w:spacing w:after="0" w:line="276" w:lineRule="auto"/>
-        <w:contextualSpacing w:val="0"/>
-        <w:jc w:val="both"/>
-        <w:rPr/>
-      </w:pPr>
-      <w:bookmarkStart w:colFirst="0" w:colLast="0" w:name="_gjdgxs" w:id="0"/>
-      <w:bookmarkEnd w:id="0"/>
-      <w:r>
-        <w:rPr>
-          <w:rtl w:val="0"/>
-        </w:rPr>
-        <w:t xml:space="preserve">Create a list of requirements for biology students before students start filling out the application</w:t>
+        <w:contextualSpacing/>
+        <w:jc w:val="both"/>
+      </w:pPr>
+      <w:r>
+        <w:t>Viewing applications</w:t>
+      </w:r>
+    </w:p>
+    <w:p>
+      <w:pPr>
+        <w:spacing w:after="0" w:line="276" w:lineRule="auto"/>
+        <w:jc w:val="both"/>
+      </w:pPr>
+      <w:r>
+        <w:t>Create a list of requirements for biology students before students start filling out the application</w:t>
       </w:r>
     </w:p>
     <w:p>
@@ -672,20 +525,11 @@
           <w:numId w:val="6"/>
         </w:numPr>
         <w:spacing w:after="0" w:line="276" w:lineRule="auto"/>
-        <w:ind w:left="720" w:hanging="360"/>
-        <w:contextualSpacing w:val="1"/>
-        <w:jc w:val="both"/>
-        <w:rPr>
-          <w:u w:val="none"/>
-        </w:rPr>
-      </w:pPr>
-      <w:bookmarkStart w:colFirst="0" w:colLast="0" w:name="_gjdgxs" w:id="0"/>
-      <w:bookmarkEnd w:id="0"/>
-      <w:r>
-        <w:rPr>
-          <w:rtl w:val="0"/>
-        </w:rPr>
-        <w:t xml:space="preserve">Essays</w:t>
+        <w:contextualSpacing/>
+        <w:jc w:val="both"/>
+      </w:pPr>
+      <w:r>
+        <w:t>Essays</w:t>
       </w:r>
     </w:p>
     <w:p>
@@ -695,20 +539,11 @@
           <w:numId w:val="6"/>
         </w:numPr>
         <w:spacing w:after="0" w:line="276" w:lineRule="auto"/>
-        <w:ind w:left="720" w:hanging="360"/>
-        <w:contextualSpacing w:val="1"/>
-        <w:jc w:val="both"/>
-        <w:rPr>
-          <w:u w:val="none"/>
-        </w:rPr>
-      </w:pPr>
-      <w:bookmarkStart w:colFirst="0" w:colLast="0" w:name="_gjdgxs" w:id="0"/>
-      <w:bookmarkEnd w:id="0"/>
-      <w:r>
-        <w:rPr>
-          <w:rtl w:val="0"/>
-        </w:rPr>
-        <w:t xml:space="preserve">Transcripts</w:t>
+        <w:contextualSpacing/>
+        <w:jc w:val="both"/>
+      </w:pPr>
+      <w:r>
+        <w:t>Transcripts</w:t>
       </w:r>
     </w:p>
     <w:p>
@@ -718,138 +553,109 @@
           <w:numId w:val="6"/>
         </w:numPr>
         <w:spacing w:after="0" w:line="276" w:lineRule="auto"/>
-        <w:ind w:left="720" w:hanging="360"/>
-        <w:contextualSpacing w:val="1"/>
-        <w:jc w:val="both"/>
-        <w:rPr>
-          <w:u w:val="none"/>
-        </w:rPr>
-      </w:pPr>
-      <w:bookmarkStart w:colFirst="0" w:colLast="0" w:name="_gjdgxs" w:id="0"/>
-      <w:bookmarkEnd w:id="0"/>
-      <w:r>
-        <w:rPr>
-          <w:rtl w:val="0"/>
-        </w:rPr>
-        <w:t xml:space="preserve">Documentations from alternative sites</w:t>
-      </w:r>
-    </w:p>
-    <w:p>
-      <w:pPr>
-        <w:spacing w:after="0" w:line="276" w:lineRule="auto"/>
-        <w:contextualSpacing w:val="0"/>
-        <w:jc w:val="both"/>
-        <w:rPr/>
-      </w:pPr>
-      <w:bookmarkStart w:colFirst="0" w:colLast="0" w:name="_gjdgxs" w:id="0"/>
-      <w:bookmarkEnd w:id="0"/>
-      <w:r>
-        <w:rPr>
-          <w:rtl w:val="0"/>
-        </w:rPr>
+        <w:contextualSpacing/>
+        <w:jc w:val="both"/>
+      </w:pPr>
+      <w:r>
+        <w:t>Documentations from alternative sites</w:t>
+      </w:r>
+    </w:p>
+    <w:p>
+      <w:pPr>
+        <w:spacing w:after="0" w:line="276" w:lineRule="auto"/>
+        <w:jc w:val="both"/>
+      </w:pPr>
+      <w:r>
         <w:t xml:space="preserve"> </w:t>
       </w:r>
     </w:p>
     <w:p>
       <w:pPr>
         <w:spacing w:after="0" w:line="276" w:lineRule="auto"/>
-        <w:contextualSpacing w:val="0"/>
-        <w:jc w:val="both"/>
-        <w:rPr/>
-      </w:pPr>
-      <w:bookmarkStart w:colFirst="0" w:colLast="0" w:name="_gjdgxs" w:id="0"/>
-      <w:bookmarkEnd w:id="0"/>
-      <w:r>
-        <w:rPr>
-          <w:rtl w:val="0"/>
-        </w:rPr>
-        <w:t xml:space="preserve">Students must have the option to save a started application and submit at a later time.</w:t>
+        <w:jc w:val="both"/>
+      </w:pPr>
+      <w:r>
+        <w:t xml:space="preserve">Students must have the option to save a started application and submit </w:t>
+      </w:r>
+      <w:proofErr w:type="gramStart"/>
+      <w:r>
+        <w:t>at a later time</w:t>
+      </w:r>
+      <w:proofErr w:type="gramEnd"/>
+      <w:r>
+        <w:t>.</w:t>
       </w:r>
     </w:p>
     <w:p>
       <w:pPr>
         <w:spacing w:after="240" w:line="276" w:lineRule="auto"/>
-        <w:contextualSpacing w:val="0"/>
-        <w:jc w:val="both"/>
-        <w:rPr/>
-      </w:pPr>
-      <w:bookmarkStart w:colFirst="0" w:colLast="0" w:name="_gjdgxs" w:id="0"/>
-      <w:bookmarkEnd w:id="0"/>
-      <w:r>
-        <w:rPr>
-          <w:rtl w:val="0"/>
-        </w:rPr>
+        <w:jc w:val="both"/>
+      </w:pPr>
+      <w:r>
         <w:t xml:space="preserve"> </w:t>
       </w:r>
     </w:p>
     <w:p>
       <w:pPr>
         <w:spacing w:after="0" w:line="276" w:lineRule="auto"/>
-        <w:contextualSpacing w:val="0"/>
-        <w:jc w:val="both"/>
-        <w:rPr>
-          <w:b w:val="1"/>
+        <w:jc w:val="both"/>
+        <w:rPr>
+          <w:b/>
           <w:sz w:val="24"/>
           <w:szCs w:val="24"/>
         </w:rPr>
       </w:pPr>
-      <w:bookmarkStart w:colFirst="0" w:colLast="0" w:name="_gjdgxs" w:id="0"/>
-      <w:bookmarkEnd w:id="0"/>
-      <w:r>
-        <w:rPr>
-          <w:b w:val="1"/>
+      <w:r>
+        <w:rPr>
+          <w:b/>
           <w:sz w:val="24"/>
           <w:szCs w:val="24"/>
-          <w:rtl w:val="0"/>
-        </w:rPr>
-        <w:t xml:space="preserve">Dr. Pollacia Requirements</w:t>
-      </w:r>
-    </w:p>
-    <w:p>
-      <w:pPr>
-        <w:spacing w:after="0" w:line="276" w:lineRule="auto"/>
-        <w:contextualSpacing w:val="0"/>
-        <w:jc w:val="both"/>
-        <w:rPr/>
-      </w:pPr>
-      <w:bookmarkStart w:colFirst="0" w:colLast="0" w:name="_gjdgxs" w:id="0"/>
-      <w:bookmarkEnd w:id="0"/>
-      <w:r>
-        <w:rPr>
-          <w:rtl w:val="0"/>
-        </w:rPr>
+        </w:rPr>
+        <w:t xml:space="preserve">Dr. </w:t>
+      </w:r>
+      <w:proofErr w:type="spellStart"/>
+      <w:r>
+        <w:rPr>
+          <w:b/>
+          <w:sz w:val="24"/>
+          <w:szCs w:val="24"/>
+        </w:rPr>
+        <w:t>Pollacia</w:t>
+      </w:r>
+      <w:proofErr w:type="spellEnd"/>
+      <w:r>
+        <w:rPr>
+          <w:b/>
+          <w:sz w:val="24"/>
+          <w:szCs w:val="24"/>
+        </w:rPr>
+        <w:t xml:space="preserve"> Requirements</w:t>
+      </w:r>
+    </w:p>
+    <w:p>
+      <w:pPr>
+        <w:spacing w:after="0" w:line="276" w:lineRule="auto"/>
+        <w:jc w:val="both"/>
+      </w:pPr>
+      <w:r>
         <w:t xml:space="preserve"> </w:t>
       </w:r>
     </w:p>
     <w:p>
       <w:pPr>
         <w:spacing w:after="0" w:line="276" w:lineRule="auto"/>
-        <w:contextualSpacing w:val="0"/>
-        <w:jc w:val="both"/>
-        <w:rPr/>
-      </w:pPr>
-      <w:bookmarkStart w:colFirst="0" w:colLast="0" w:name="_gjdgxs" w:id="0"/>
-      <w:bookmarkEnd w:id="0"/>
-      <w:r>
-        <w:rPr>
-          <w:rtl w:val="0"/>
-        </w:rPr>
-        <w:t xml:space="preserve">On Administration/Professor side:</w:t>
-      </w:r>
-    </w:p>
-    <w:p>
-      <w:pPr>
-        <w:spacing w:after="0" w:line="276" w:lineRule="auto"/>
-        <w:contextualSpacing w:val="0"/>
-        <w:jc w:val="both"/>
-        <w:rPr/>
-      </w:pPr>
-      <w:bookmarkStart w:colFirst="0" w:colLast="0" w:name="_gjdgxs" w:id="0"/>
-      <w:bookmarkEnd w:id="0"/>
-      <w:r>
-        <w:rPr>
-          <w:rtl w:val="0"/>
-        </w:rPr>
+        <w:jc w:val="both"/>
+      </w:pPr>
+      <w:r>
+        <w:t>On Administration/Professor side:</w:t>
+      </w:r>
+    </w:p>
+    <w:p>
+      <w:pPr>
+        <w:spacing w:after="0" w:line="276" w:lineRule="auto"/>
+        <w:jc w:val="both"/>
+      </w:pPr>
+      <w:r>
         <w:t xml:space="preserve"> </w:t>
       </w:r>
     </w:p>
@@ -860,18 +666,11 @@
           <w:numId w:val="3"/>
         </w:numPr>
         <w:spacing w:after="0" w:line="276" w:lineRule="auto"/>
-        <w:ind w:left="720" w:hanging="360"/>
-        <w:contextualSpacing w:val="1"/>
-        <w:jc w:val="both"/>
-        <w:rPr/>
-      </w:pPr>
-      <w:bookmarkStart w:colFirst="0" w:colLast="0" w:name="_gjdgxs" w:id="0"/>
-      <w:bookmarkEnd w:id="0"/>
-      <w:r>
-        <w:rPr>
-          <w:rtl w:val="0"/>
-        </w:rPr>
-        <w:t xml:space="preserve">Administrator must have the option to both save and export files on the sites page</w:t>
+        <w:contextualSpacing/>
+        <w:jc w:val="both"/>
+      </w:pPr>
+      <w:r>
+        <w:t>Administrator must have the option to both save and export files on the sites page</w:t>
       </w:r>
     </w:p>
     <w:p>
@@ -881,18 +680,11 @@
           <w:numId w:val="3"/>
         </w:numPr>
         <w:spacing w:after="0" w:line="276" w:lineRule="auto"/>
-        <w:ind w:left="720" w:hanging="360"/>
-        <w:contextualSpacing w:val="1"/>
-        <w:jc w:val="both"/>
-        <w:rPr/>
-      </w:pPr>
-      <w:bookmarkStart w:colFirst="0" w:colLast="0" w:name="_gjdgxs" w:id="0"/>
-      <w:bookmarkEnd w:id="0"/>
-      <w:r>
-        <w:rPr>
-          <w:rtl w:val="0"/>
-        </w:rPr>
-        <w:t xml:space="preserve">The view/save feature on sites page must be fully functional and reliable</w:t>
+        <w:contextualSpacing/>
+        <w:jc w:val="both"/>
+      </w:pPr>
+      <w:r>
+        <w:t>The view/save feature on sites page must be fully functional and reliable</w:t>
       </w:r>
     </w:p>
     <w:p>
@@ -902,18 +694,11 @@
           <w:numId w:val="3"/>
         </w:numPr>
         <w:spacing w:after="0" w:line="276" w:lineRule="auto"/>
-        <w:ind w:left="720" w:hanging="360"/>
-        <w:contextualSpacing w:val="1"/>
-        <w:jc w:val="both"/>
-        <w:rPr/>
-      </w:pPr>
-      <w:bookmarkStart w:colFirst="0" w:colLast="0" w:name="_gjdgxs" w:id="0"/>
-      <w:bookmarkEnd w:id="0"/>
-      <w:r>
-        <w:rPr>
-          <w:rtl w:val="0"/>
-        </w:rPr>
-        <w:t xml:space="preserve">Filter option must be available based on columns on sites page</w:t>
+        <w:contextualSpacing/>
+        <w:jc w:val="both"/>
+      </w:pPr>
+      <w:r>
+        <w:t>Filter option must be available based on columns on sites page</w:t>
       </w:r>
     </w:p>
     <w:p>
@@ -923,18 +708,11 @@
           <w:numId w:val="7"/>
         </w:numPr>
         <w:spacing w:after="0" w:line="276" w:lineRule="auto"/>
-        <w:ind w:left="720" w:hanging="360"/>
-        <w:contextualSpacing w:val="1"/>
-        <w:jc w:val="both"/>
-        <w:rPr/>
-      </w:pPr>
-      <w:bookmarkStart w:colFirst="0" w:colLast="0" w:name="_gjdgxs" w:id="0"/>
-      <w:bookmarkEnd w:id="0"/>
-      <w:r>
-        <w:rPr>
-          <w:rtl w:val="0"/>
-        </w:rPr>
-        <w:t xml:space="preserve">Change semester in view</w:t>
+        <w:contextualSpacing/>
+        <w:jc w:val="both"/>
+      </w:pPr>
+      <w:r>
+        <w:t>Change semester in view</w:t>
       </w:r>
     </w:p>
     <w:p>
@@ -944,18 +722,11 @@
           <w:numId w:val="7"/>
         </w:numPr>
         <w:spacing w:after="0" w:line="276" w:lineRule="auto"/>
-        <w:ind w:left="720" w:hanging="360"/>
-        <w:contextualSpacing w:val="1"/>
-        <w:jc w:val="both"/>
-        <w:rPr/>
-      </w:pPr>
-      <w:bookmarkStart w:colFirst="0" w:colLast="0" w:name="_gjdgxs" w:id="0"/>
-      <w:bookmarkEnd w:id="0"/>
-      <w:r>
-        <w:rPr>
-          <w:rtl w:val="0"/>
-        </w:rPr>
-        <w:t xml:space="preserve">Graduation date column must be added to sites page</w:t>
+        <w:contextualSpacing/>
+        <w:jc w:val="both"/>
+      </w:pPr>
+      <w:r>
+        <w:t>Graduation date column must be added to sites page</w:t>
       </w:r>
     </w:p>
     <w:p>
@@ -965,18 +736,14 @@
           <w:numId w:val="7"/>
         </w:numPr>
         <w:spacing w:after="0" w:line="276" w:lineRule="auto"/>
-        <w:ind w:left="720" w:hanging="360"/>
-        <w:contextualSpacing w:val="1"/>
-        <w:jc w:val="both"/>
-        <w:rPr/>
-      </w:pPr>
-      <w:bookmarkStart w:colFirst="0" w:colLast="0" w:name="_gjdgxs" w:id="0"/>
-      <w:bookmarkEnd w:id="0"/>
-      <w:r>
-        <w:rPr>
-          <w:rtl w:val="0"/>
-        </w:rPr>
-        <w:t xml:space="preserve">City column for companies must be added to sites page</w:t>
+        <w:contextualSpacing/>
+        <w:jc w:val="both"/>
+      </w:pPr>
+      <w:r>
+        <w:t>City column for companies must be added to s</w:t>
+      </w:r>
+      <w:r>
+        <w:t>ites page</w:t>
       </w:r>
     </w:p>
     <w:p>
@@ -986,18 +753,11 @@
           <w:numId w:val="7"/>
         </w:numPr>
         <w:spacing w:after="0" w:line="276" w:lineRule="auto"/>
-        <w:ind w:left="720" w:hanging="360"/>
-        <w:contextualSpacing w:val="1"/>
-        <w:jc w:val="both"/>
-        <w:rPr/>
-      </w:pPr>
-      <w:bookmarkStart w:colFirst="0" w:colLast="0" w:name="_gjdgxs" w:id="0"/>
-      <w:bookmarkEnd w:id="0"/>
-      <w:r>
-        <w:rPr>
-          <w:rtl w:val="0"/>
-        </w:rPr>
-        <w:t xml:space="preserve">Ability to filter by active/inactive companies must be added</w:t>
+        <w:contextualSpacing/>
+        <w:jc w:val="both"/>
+      </w:pPr>
+      <w:r>
+        <w:t>Ability to filter by active/inactive companies must be added</w:t>
       </w:r>
     </w:p>
     <w:p>
@@ -1007,18 +767,11 @@
           <w:numId w:val="7"/>
         </w:numPr>
         <w:spacing w:after="0" w:line="276" w:lineRule="auto"/>
-        <w:ind w:left="720" w:hanging="360"/>
-        <w:contextualSpacing w:val="1"/>
-        <w:jc w:val="both"/>
-        <w:rPr/>
-      </w:pPr>
-      <w:bookmarkStart w:colFirst="0" w:colLast="0" w:name="_gjdgxs" w:id="0"/>
-      <w:bookmarkEnd w:id="0"/>
-      <w:r>
-        <w:rPr>
-          <w:rtl w:val="0"/>
-        </w:rPr>
-        <w:t xml:space="preserve">Must have ability to select (check box functionality) all students to email list or a select few</w:t>
+        <w:contextualSpacing/>
+        <w:jc w:val="both"/>
+      </w:pPr>
+      <w:r>
+        <w:t>Must have ability to select (check box functionality) all students to email list or a select few</w:t>
       </w:r>
     </w:p>
     <w:p>
@@ -1028,18 +781,13 @@
           <w:numId w:val="7"/>
         </w:numPr>
         <w:spacing w:after="0" w:line="276" w:lineRule="auto"/>
-        <w:ind w:left="720" w:hanging="360"/>
-        <w:contextualSpacing w:val="1"/>
-        <w:jc w:val="both"/>
-        <w:rPr/>
-      </w:pPr>
-      <w:bookmarkStart w:colFirst="0" w:colLast="0" w:name="_uw7papti3p6y" w:id="3"/>
-      <w:bookmarkEnd w:id="3"/>
-      <w:r>
-        <w:rPr>
-          <w:rtl w:val="0"/>
-        </w:rPr>
-        <w:t xml:space="preserve">Filter student acceptance status</w:t>
+        <w:contextualSpacing/>
+        <w:jc w:val="both"/>
+      </w:pPr>
+      <w:bookmarkStart w:id="2" w:name="_uw7papti3p6y" w:colFirst="0" w:colLast="0"/>
+      <w:bookmarkEnd w:id="2"/>
+      <w:r>
+        <w:t>Filter student acceptance status</w:t>
       </w:r>
     </w:p>
     <w:p>
@@ -1049,35 +797,43 @@
           <w:numId w:val="7"/>
         </w:numPr>
         <w:spacing w:after="0" w:line="276" w:lineRule="auto"/>
-        <w:ind w:left="720" w:hanging="360"/>
-        <w:contextualSpacing w:val="1"/>
-        <w:jc w:val="both"/>
-        <w:rPr/>
-      </w:pPr>
-      <w:bookmarkStart w:colFirst="0" w:colLast="0" w:name="_gjdgxs" w:id="0"/>
-      <w:bookmarkEnd w:id="0"/>
-      <w:r>
-        <w:rPr>
-          <w:rtl w:val="0"/>
-        </w:rPr>
-        <w:t xml:space="preserve">Admin must have the ability to move applicants that are denied to next semester application</w:t>
-      </w:r>
-    </w:p>
-    <w:p>
-      <w:pPr>
-        <w:spacing w:after="0" w:line="276" w:lineRule="auto"/>
-        <w:contextualSpacing w:val="0"/>
-        <w:jc w:val="both"/>
-        <w:rPr>
-          <w:b w:val="1"/>
-        </w:rPr>
-      </w:pPr>
-      <w:bookmarkStart w:colFirst="0" w:colLast="0" w:name="_gjdgxs" w:id="0"/>
-      <w:bookmarkEnd w:id="0"/>
-      <w:r>
-        <w:rPr>
-          <w:b w:val="1"/>
-          <w:rtl w:val="0"/>
+        <w:contextualSpacing/>
+        <w:jc w:val="both"/>
+      </w:pPr>
+      <w:r>
+        <w:t>Admin must have the ability to move applicants that are</w:t>
+      </w:r>
+      <w:r>
+        <w:t xml:space="preserve"> denied to next semester application</w:t>
+      </w:r>
+    </w:p>
+    <w:p>
+      <w:pPr>
+        <w:numPr>
+          <w:ilvl w:val="0"/>
+          <w:numId w:val="7"/>
+        </w:numPr>
+        <w:spacing w:after="0" w:line="276" w:lineRule="auto"/>
+        <w:contextualSpacing/>
+        <w:jc w:val="both"/>
+      </w:pPr>
+      <w:r>
+        <w:t>Confirmation page</w:t>
+      </w:r>
+      <w:bookmarkStart w:id="3" w:name="_GoBack"/>
+      <w:bookmarkEnd w:id="3"/>
+    </w:p>
+    <w:p>
+      <w:pPr>
+        <w:spacing w:after="0" w:line="276" w:lineRule="auto"/>
+        <w:jc w:val="both"/>
+        <w:rPr>
+          <w:b/>
+        </w:rPr>
+      </w:pPr>
+      <w:r>
+        <w:rPr>
+          <w:b/>
         </w:rPr>
         <w:t xml:space="preserve"> </w:t>
       </w:r>
@@ -1085,33 +841,19 @@
     <w:p>
       <w:pPr>
         <w:spacing w:after="0" w:line="276" w:lineRule="auto"/>
-        <w:contextualSpacing w:val="0"/>
-        <w:jc w:val="both"/>
-        <w:rPr/>
-      </w:pPr>
-      <w:bookmarkStart w:colFirst="0" w:colLast="0" w:name="_gjdgxs" w:id="0"/>
-      <w:bookmarkEnd w:id="0"/>
-      <w:r>
-        <w:rPr>
-          <w:rtl w:val="0"/>
-        </w:rPr>
-        <w:t xml:space="preserve">Email sent to admin</w:t>
-      </w:r>
-    </w:p>
-    <w:p>
-      <w:pPr>
-        <w:spacing w:after="0" w:line="276" w:lineRule="auto"/>
-        <w:contextualSpacing w:val="0"/>
-        <w:jc w:val="both"/>
-        <w:rPr/>
-      </w:pPr>
-      <w:bookmarkStart w:colFirst="0" w:colLast="0" w:name="_m2gnoi3072d" w:id="4"/>
+        <w:jc w:val="both"/>
+      </w:pPr>
+      <w:r>
+        <w:t>Email sent to admin</w:t>
+      </w:r>
+    </w:p>
+    <w:p>
+      <w:pPr>
+        <w:spacing w:after="0" w:line="276" w:lineRule="auto"/>
+        <w:jc w:val="both"/>
+      </w:pPr>
+      <w:bookmarkStart w:id="4" w:name="_m2gnoi3072d" w:colFirst="0" w:colLast="0"/>
       <w:bookmarkEnd w:id="4"/>
-      <w:r>
-        <w:rPr>
-          <w:rtl w:val="0"/>
-        </w:rPr>
-      </w:r>
     </w:p>
     <w:p>
       <w:pPr>
@@ -1119,42 +861,38 @@
           <w:ilvl w:val="0"/>
           <w:numId w:val="2"/>
         </w:numPr>
-        <w:ind w:left="720" w:hanging="360"/>
-        <w:rPr/>
-      </w:pPr>
-      <w:bookmarkStart w:colFirst="0" w:colLast="0" w:name="_gjdgxs" w:id="0"/>
-      <w:bookmarkEnd w:id="0"/>
-      <w:r>
-        <w:rPr>
-          <w:rtl w:val="0"/>
-        </w:rPr>
+      </w:pPr>
+      <w:bookmarkStart w:id="5" w:name="_gjdgxs" w:colFirst="0" w:colLast="0"/>
+      <w:bookmarkEnd w:id="5"/>
+      <w:r>
         <w:t xml:space="preserve">Append resume that admin gets through email with concentration </w:t>
+      </w:r>
+      <w:r>
         <w:tab/>
+      </w:r>
+      <w:r>
         <w:tab/>
+      </w:r>
+      <w:r>
         <w:tab/>
+      </w:r>
+      <w:r>
         <w:tab/>
-        <w:t xml:space="preserve">ex. Concetration_LastName_FirstName_Resume</w:t>
-      </w:r>
-      <w:r>
-        <w:rPr>
-          <w:rtl w:val="0"/>
-        </w:rPr>
-      </w:r>
+        <w:t xml:space="preserve">ex. </w:t>
+      </w:r>
+      <w:proofErr w:type="spellStart"/>
+      <w:r>
+        <w:t>Concetration_LastName_FirstName_Resume</w:t>
+      </w:r>
+      <w:proofErr w:type="spellEnd"/>
     </w:p>
     <w:p>
       <w:pPr>
         <w:spacing w:after="120" w:line="240" w:lineRule="auto"/>
-        <w:contextualSpacing w:val="0"/>
-        <w:jc w:val="both"/>
-        <w:rPr/>
-      </w:pPr>
-      <w:bookmarkStart w:colFirst="0" w:colLast="0" w:name="_3honoai9gbs9" w:id="5"/>
-      <w:bookmarkEnd w:id="5"/>
-      <w:r>
-        <w:rPr>
-          <w:rtl w:val="0"/>
-        </w:rPr>
-      </w:r>
+        <w:jc w:val="both"/>
+      </w:pPr>
+      <w:bookmarkStart w:id="6" w:name="_3honoai9gbs9" w:colFirst="0" w:colLast="0"/>
+      <w:bookmarkEnd w:id="6"/>
     </w:p>
     <w:p>
       <w:pPr>
@@ -1162,27 +900,38 @@
           <w:ilvl w:val="1"/>
           <w:numId w:val="5"/>
         </w:numPr>
-        <w:ind w:left="720"/>
-        <w:contextualSpacing w:val="1"/>
-        <w:rPr>
-          <w:b w:val="1"/>
+        <w:contextualSpacing/>
+        <w:rPr>
+          <w:b/>
           <w:sz w:val="48"/>
           <w:szCs w:val="48"/>
         </w:rPr>
       </w:pPr>
       <w:r>
         <w:rPr>
-          <w:b w:val="1"/>
+          <w:b/>
           <w:sz w:val="48"/>
           <w:szCs w:val="48"/>
-          <w:rtl w:val="0"/>
-        </w:rPr>
-        <w:t xml:space="preserve"> Non Functional Requirements</w:t>
-      </w:r>
-      <w:r>
-        <w:rPr>
-          <w:rtl w:val="0"/>
-        </w:rPr>
+        </w:rPr>
+        <w:t xml:space="preserve"> </w:t>
+      </w:r>
+      <w:proofErr w:type="gramStart"/>
+      <w:r>
+        <w:rPr>
+          <w:b/>
+          <w:sz w:val="48"/>
+          <w:szCs w:val="48"/>
+        </w:rPr>
+        <w:t>Non Functional</w:t>
+      </w:r>
+      <w:proofErr w:type="gramEnd"/>
+      <w:r>
+        <w:rPr>
+          <w:b/>
+          <w:sz w:val="48"/>
+          <w:szCs w:val="48"/>
+        </w:rPr>
+        <w:t xml:space="preserve"> Requirements</w:t>
       </w:r>
     </w:p>
     <w:p>
@@ -1192,37 +941,28 @@
           <w:numId w:val="1"/>
         </w:numPr>
         <w:spacing w:after="0" w:line="276" w:lineRule="auto"/>
-        <w:ind w:left="720" w:hanging="360"/>
-        <w:contextualSpacing w:val="1"/>
-        <w:jc w:val="both"/>
-        <w:rPr>
-          <w:u w:val="none"/>
-        </w:rPr>
-      </w:pPr>
-      <w:bookmarkStart w:colFirst="0" w:colLast="0" w:name="_vd0k3slpb582" w:id="6"/>
-      <w:bookmarkEnd w:id="6"/>
-      <w:r>
-        <w:rPr>
-          <w:rtl w:val="0"/>
-        </w:rPr>
+        <w:contextualSpacing/>
+        <w:jc w:val="both"/>
+      </w:pPr>
+      <w:bookmarkStart w:id="7" w:name="_vd0k3slpb582" w:colFirst="0" w:colLast="0"/>
+      <w:bookmarkEnd w:id="7"/>
+      <w:r>
         <w:t xml:space="preserve">System Security </w:t>
       </w:r>
     </w:p>
     <w:p>
       <w:pPr>
         <w:spacing w:after="0" w:line="276" w:lineRule="auto"/>
-        <w:ind w:left="720" w:firstLine="0"/>
-        <w:contextualSpacing w:val="0"/>
-        <w:jc w:val="both"/>
-        <w:rPr/>
-      </w:pPr>
-      <w:bookmarkStart w:colFirst="0" w:colLast="0" w:name="_5ylt3cnbr2z" w:id="7"/>
-      <w:bookmarkEnd w:id="7"/>
-      <w:r>
-        <w:rPr>
-          <w:rtl w:val="0"/>
-        </w:rPr>
-        <w:t xml:space="preserve">The client wants access of administrative rights of the system to only be accessible to committee members and professors, not students.</w:t>
+        <w:ind w:left="720"/>
+        <w:jc w:val="both"/>
+      </w:pPr>
+      <w:bookmarkStart w:id="8" w:name="_5ylt3cnbr2z" w:colFirst="0" w:colLast="0"/>
+      <w:bookmarkEnd w:id="8"/>
+      <w:r>
+        <w:t>The client wants access of administrati</w:t>
+      </w:r>
+      <w:r>
+        <w:t>ve rights of the system to only be accessible to committee members and professors, not students.</w:t>
       </w:r>
     </w:p>
     <w:p>
@@ -1232,80 +972,57 @@
           <w:numId w:val="8"/>
         </w:numPr>
         <w:spacing w:after="0" w:line="276" w:lineRule="auto"/>
-        <w:ind w:left="720" w:hanging="360"/>
-        <w:contextualSpacing w:val="1"/>
-        <w:jc w:val="both"/>
-        <w:rPr>
-          <w:u w:val="none"/>
-        </w:rPr>
-      </w:pPr>
-      <w:bookmarkStart w:colFirst="0" w:colLast="0" w:name="_mwrlxuym4o9" w:id="8"/>
-      <w:bookmarkEnd w:id="8"/>
-      <w:r>
-        <w:rPr>
-          <w:rtl w:val="0"/>
-        </w:rPr>
-        <w:t xml:space="preserve">Performance</w:t>
-      </w:r>
-    </w:p>
-    <w:p>
-      <w:pPr>
-        <w:spacing w:after="0" w:line="276" w:lineRule="auto"/>
-        <w:ind w:left="720" w:firstLine="0"/>
-        <w:contextualSpacing w:val="0"/>
-        <w:jc w:val="both"/>
-        <w:rPr/>
-      </w:pPr>
-      <w:bookmarkStart w:colFirst="0" w:colLast="0" w:name="_mwrlxuym4o9" w:id="8"/>
-      <w:bookmarkEnd w:id="8"/>
-      <w:r>
-        <w:rPr>
-          <w:rtl w:val="0"/>
-        </w:rPr>
-        <w:t xml:space="preserve">The system should be able to load and update quickly for users and admins. On the admin side they should be able to access, view, and download application information immediately.</w:t>
+        <w:contextualSpacing/>
+        <w:jc w:val="both"/>
+      </w:pPr>
+      <w:r>
+        <w:t>Performance</w:t>
+      </w:r>
+    </w:p>
+    <w:p>
+      <w:pPr>
+        <w:spacing w:after="0" w:line="276" w:lineRule="auto"/>
+        <w:ind w:left="720"/>
+        <w:jc w:val="both"/>
+      </w:pPr>
+      <w:bookmarkStart w:id="9" w:name="_mwrlxuym4o9" w:colFirst="0" w:colLast="0"/>
+      <w:bookmarkEnd w:id="9"/>
+      <w:r>
+        <w:t>The system should be able to load and update quickly for users and admins. On the admin side they should be able to access, view, and download application information immediately.</w:t>
       </w:r>
     </w:p>
     <w:p>
       <w:pPr>
         <w:spacing w:after="120" w:line="240" w:lineRule="auto"/>
-        <w:contextualSpacing w:val="0"/>
-        <w:jc w:val="both"/>
-        <w:rPr/>
-      </w:pPr>
-      <w:bookmarkStart w:colFirst="0" w:colLast="0" w:name="_f1zcwd1clqpz" w:id="9"/>
-      <w:bookmarkEnd w:id="9"/>
-      <w:r>
-        <w:rPr>
-          <w:rtl w:val="0"/>
-        </w:rPr>
-      </w:r>
-    </w:p>
-    <w:p>
-      <w:pPr>
-        <w:contextualSpacing w:val="0"/>
+        <w:jc w:val="both"/>
+      </w:pPr>
+      <w:bookmarkStart w:id="10" w:name="_f1zcwd1clqpz" w:colFirst="0" w:colLast="0"/>
+      <w:bookmarkEnd w:id="10"/>
+    </w:p>
+    <w:p>
+      <w:pPr>
         <w:rPr>
           <w:sz w:val="24"/>
           <w:szCs w:val="24"/>
         </w:rPr>
       </w:pPr>
-      <w:r>
-        <w:rPr>
-          <w:rtl w:val="0"/>
-        </w:rPr>
-      </w:r>
     </w:p>
     <w:sectPr>
-      <w:pgSz w:h="15840" w:w="12240"/>
-      <w:pgMar w:bottom="1440" w:top="1440" w:left="1440" w:right="1440" w:header="720" w:footer="720"/>
+      <w:pgSz w:w="12240" w:h="15840"/>
+      <w:pgMar w:top="1440" w:right="1440" w:bottom="1440" w:left="1440" w:header="720" w:footer="720" w:gutter="0"/>
       <w:pgNumType w:start="1"/>
+      <w:cols w:space="720"/>
     </w:sectPr>
   </w:body>
 </w:document>
 </file>
 
 <file path=word/numbering.xml><?xml version="1.0" encoding="utf-8"?>
-<w:numbering xmlns:mc="http://schemas.openxmlformats.org/markup-compatibility/2006" xmlns:o="urn:schemas-microsoft-com:office:office" xmlns:r="http://schemas.openxmlformats.org/officeDocument/2006/relationships" xmlns:m="http://schemas.openxmlformats.org/officeDocument/2006/math" xmlns:v="urn:schemas-microsoft-com:vml" xmlns:wp="http://schemas.openxmlformats.org/drawingml/2006/wordprocessingDrawing" xmlns:w10="urn:schemas-microsoft-com:office:word" xmlns:w="http://schemas.openxmlformats.org/wordprocessingml/2006/main" xmlns:wne="http://schemas.microsoft.com/office/word/2006/wordml" xmlns:sl="http://schemas.openxmlformats.org/schemaLibrary/2006/main" xmlns:a="http://schemas.openxmlformats.org/drawingml/2006/main" xmlns:pic="http://schemas.openxmlformats.org/drawingml/2006/picture" xmlns:c="http://schemas.openxmlformats.org/drawingml/2006/chart" xmlns:lc="http://schemas.openxmlformats.org/drawingml/2006/lockedCanvas" xmlns:dgm="http://schemas.openxmlformats.org/drawingml/2006/diagram" xmlns:wps="http://schemas.microsoft.com/office/word/2010/wordprocessingShape" xmlns:wpg="http://schemas.microsoft.com/office/word/2010/wordprocessingGroup" xmlns:w14="http://schemas.microsoft.com/office/word/2010/wordml" xmlns:w15="http://schemas.microsoft.com/office/word/2012/wordml">
-  <w:abstractNum w:abstractNumId="1">
+<w:numbering xmlns:wpc="http://schemas.microsoft.com/office/word/2010/wordprocessingCanvas" xmlns:cx="http://schemas.microsoft.com/office/drawing/2014/chartex" xmlns:cx1="http://schemas.microsoft.com/office/drawing/2015/9/8/chartex" xmlns:cx2="http://schemas.microsoft.com/office/drawing/2015/10/21/chartex" xmlns:cx3="http://schemas.microsoft.com/office/drawing/2016/5/9/chartex" xmlns:cx4="http://schemas.microsoft.com/office/drawing/2016/5/10/chartex" xmlns:cx5="http://schemas.microsoft.com/office/drawing/2016/5/11/chartex" xmlns:cx6="http://schemas.microsoft.com/office/drawing/2016/5/12/chartex" xmlns:cx7="http://schemas.microsoft.com/office/drawing/2016/5/13/chartex" xmlns:cx8="http://schemas.microsoft.com/office/drawing/2016/5/14/chartex" xmlns:mc="http://schemas.openxmlformats.org/markup-compatibility/2006" xmlns:aink="http://schemas.microsoft.com/office/drawing/2016/ink" xmlns:am3d="http://schemas.microsoft.com/office/drawing/2017/model3d" xmlns:o="urn:schemas-microsoft-com:office:office" xmlns:r="http://schemas.openxmlformats.org/officeDocument/2006/relationships" xmlns:m="http://schemas.openxmlformats.org/officeDocument/2006/math" xmlns:v="urn:schemas-microsoft-com:vml" xmlns:wp14="http://schemas.microsoft.com/office/word/2010/wordprocessingDrawing" xmlns:wp="http://schemas.openxmlformats.org/drawingml/2006/wordprocessingDrawing" xmlns:w10="urn:schemas-microsoft-com:office:word" xmlns:w="http://schemas.openxmlformats.org/wordprocessingml/2006/main" xmlns:w14="http://schemas.microsoft.com/office/word/2010/wordml" xmlns:w15="http://schemas.microsoft.com/office/word/2012/wordml" xmlns:w16cid="http://schemas.microsoft.com/office/word/2016/wordml/cid" xmlns:w16se="http://schemas.microsoft.com/office/word/2015/wordml/symex" xmlns:wpg="http://schemas.microsoft.com/office/word/2010/wordprocessingGroup" xmlns:wpi="http://schemas.microsoft.com/office/word/2010/wordprocessingInk" xmlns:wne="http://schemas.microsoft.com/office/word/2006/wordml" xmlns:wps="http://schemas.microsoft.com/office/word/2010/wordprocessingShape" mc:Ignorable="w14 w15 w16se w16cid wp14">
+  <w:abstractNum w:abstractNumId="0" w15:restartNumberingAfterBreak="0">
+    <w:nsid w:val="0E754FBA"/>
+    <w:multiLevelType w:val="multilevel"/>
+    <w:tmpl w:val="92D6C3FA"/>
     <w:lvl w:ilvl="0">
       <w:start w:val="1"/>
       <w:numFmt w:val="bullet"/>
@@ -1415,7 +1132,10 @@
       </w:rPr>
     </w:lvl>
   </w:abstractNum>
-  <w:abstractNum w:abstractNumId="2">
+  <w:abstractNum w:abstractNumId="1" w15:restartNumberingAfterBreak="0">
+    <w:nsid w:val="13BC49F4"/>
+    <w:multiLevelType w:val="multilevel"/>
+    <w:tmpl w:val="BF106A0C"/>
     <w:lvl w:ilvl="0">
       <w:start w:val="1"/>
       <w:numFmt w:val="bullet"/>
@@ -1525,7 +1245,10 @@
       </w:rPr>
     </w:lvl>
   </w:abstractNum>
-  <w:abstractNum w:abstractNumId="3">
+  <w:abstractNum w:abstractNumId="2" w15:restartNumberingAfterBreak="0">
+    <w:nsid w:val="27F639C9"/>
+    <w:multiLevelType w:val="multilevel"/>
+    <w:tmpl w:val="119CEC7E"/>
     <w:lvl w:ilvl="0">
       <w:start w:val="1"/>
       <w:numFmt w:val="bullet"/>
@@ -1635,117 +1358,10 @@
       </w:rPr>
     </w:lvl>
   </w:abstractNum>
-  <w:abstractNum w:abstractNumId="4">
-    <w:lvl w:ilvl="0">
-      <w:start w:val="1"/>
-      <w:numFmt w:val="bullet"/>
-      <w:lvlText w:val="●"/>
-      <w:lvlJc w:val="left"/>
-      <w:pPr>
-        <w:ind w:left="720" w:hanging="360"/>
-      </w:pPr>
-      <w:rPr>
-        <w:u w:val="none"/>
-      </w:rPr>
-    </w:lvl>
-    <w:lvl w:ilvl="1">
-      <w:start w:val="1"/>
-      <w:numFmt w:val="bullet"/>
-      <w:lvlText w:val="○"/>
-      <w:lvlJc w:val="left"/>
-      <w:pPr>
-        <w:ind w:left="1440" w:hanging="360"/>
-      </w:pPr>
-      <w:rPr>
-        <w:u w:val="none"/>
-      </w:rPr>
-    </w:lvl>
-    <w:lvl w:ilvl="2">
-      <w:start w:val="1"/>
-      <w:numFmt w:val="bullet"/>
-      <w:lvlText w:val="■"/>
-      <w:lvlJc w:val="left"/>
-      <w:pPr>
-        <w:ind w:left="2160" w:hanging="360"/>
-      </w:pPr>
-      <w:rPr>
-        <w:u w:val="none"/>
-      </w:rPr>
-    </w:lvl>
-    <w:lvl w:ilvl="3">
-      <w:start w:val="1"/>
-      <w:numFmt w:val="bullet"/>
-      <w:lvlText w:val="●"/>
-      <w:lvlJc w:val="left"/>
-      <w:pPr>
-        <w:ind w:left="2880" w:hanging="360"/>
-      </w:pPr>
-      <w:rPr>
-        <w:u w:val="none"/>
-      </w:rPr>
-    </w:lvl>
-    <w:lvl w:ilvl="4">
-      <w:start w:val="1"/>
-      <w:numFmt w:val="bullet"/>
-      <w:lvlText w:val="○"/>
-      <w:lvlJc w:val="left"/>
-      <w:pPr>
-        <w:ind w:left="3600" w:hanging="360"/>
-      </w:pPr>
-      <w:rPr>
-        <w:u w:val="none"/>
-      </w:rPr>
-    </w:lvl>
-    <w:lvl w:ilvl="5">
-      <w:start w:val="1"/>
-      <w:numFmt w:val="bullet"/>
-      <w:lvlText w:val="■"/>
-      <w:lvlJc w:val="left"/>
-      <w:pPr>
-        <w:ind w:left="4320" w:hanging="360"/>
-      </w:pPr>
-      <w:rPr>
-        <w:u w:val="none"/>
-      </w:rPr>
-    </w:lvl>
-    <w:lvl w:ilvl="6">
-      <w:start w:val="1"/>
-      <w:numFmt w:val="bullet"/>
-      <w:lvlText w:val="●"/>
-      <w:lvlJc w:val="left"/>
-      <w:pPr>
-        <w:ind w:left="5040" w:hanging="360"/>
-      </w:pPr>
-      <w:rPr>
-        <w:u w:val="none"/>
-      </w:rPr>
-    </w:lvl>
-    <w:lvl w:ilvl="7">
-      <w:start w:val="1"/>
-      <w:numFmt w:val="bullet"/>
-      <w:lvlText w:val="○"/>
-      <w:lvlJc w:val="left"/>
-      <w:pPr>
-        <w:ind w:left="5760" w:hanging="360"/>
-      </w:pPr>
-      <w:rPr>
-        <w:u w:val="none"/>
-      </w:rPr>
-    </w:lvl>
-    <w:lvl w:ilvl="8">
-      <w:start w:val="1"/>
-      <w:numFmt w:val="bullet"/>
-      <w:lvlText w:val="■"/>
-      <w:lvlJc w:val="left"/>
-      <w:pPr>
-        <w:ind w:left="6480" w:hanging="360"/>
-      </w:pPr>
-      <w:rPr>
-        <w:u w:val="none"/>
-      </w:rPr>
-    </w:lvl>
-  </w:abstractNum>
-  <w:abstractNum w:abstractNumId="5">
+  <w:abstractNum w:abstractNumId="3" w15:restartNumberingAfterBreak="0">
+    <w:nsid w:val="3C1C2CFF"/>
+    <w:multiLevelType w:val="multilevel"/>
+    <w:tmpl w:val="F6385E8C"/>
     <w:lvl w:ilvl="0">
       <w:start w:val="1"/>
       <w:numFmt w:val="decimal"/>
@@ -1754,7 +1370,6 @@
       <w:pPr>
         <w:ind w:left="720" w:hanging="720"/>
       </w:pPr>
-      <w:rPr/>
     </w:lvl>
     <w:lvl w:ilvl="1">
       <w:start w:val="1"/>
@@ -1764,7 +1379,6 @@
       <w:pPr>
         <w:ind w:left="720" w:hanging="720"/>
       </w:pPr>
-      <w:rPr/>
     </w:lvl>
     <w:lvl w:ilvl="2">
       <w:start w:val="1"/>
@@ -1774,7 +1388,6 @@
       <w:pPr>
         <w:ind w:left="1080" w:hanging="1080"/>
       </w:pPr>
-      <w:rPr/>
     </w:lvl>
     <w:lvl w:ilvl="3">
       <w:start w:val="1"/>
@@ -1784,7 +1397,6 @@
       <w:pPr>
         <w:ind w:left="1440" w:hanging="1440"/>
       </w:pPr>
-      <w:rPr/>
     </w:lvl>
     <w:lvl w:ilvl="4">
       <w:start w:val="1"/>
@@ -1794,7 +1406,6 @@
       <w:pPr>
         <w:ind w:left="1800" w:hanging="1800"/>
       </w:pPr>
-      <w:rPr/>
     </w:lvl>
     <w:lvl w:ilvl="5">
       <w:start w:val="1"/>
@@ -1804,7 +1415,6 @@
       <w:pPr>
         <w:ind w:left="2160" w:hanging="2160"/>
       </w:pPr>
-      <w:rPr/>
     </w:lvl>
     <w:lvl w:ilvl="6">
       <w:start w:val="1"/>
@@ -1814,7 +1424,6 @@
       <w:pPr>
         <w:ind w:left="2520" w:hanging="2520"/>
       </w:pPr>
-      <w:rPr/>
     </w:lvl>
     <w:lvl w:ilvl="7">
       <w:start w:val="1"/>
@@ -1824,7 +1433,6 @@
       <w:pPr>
         <w:ind w:left="2880" w:hanging="2880"/>
       </w:pPr>
-      <w:rPr/>
     </w:lvl>
     <w:lvl w:ilvl="8">
       <w:start w:val="1"/>
@@ -1834,10 +1442,12 @@
       <w:pPr>
         <w:ind w:left="3240" w:hanging="3240"/>
       </w:pPr>
-      <w:rPr/>
     </w:lvl>
   </w:abstractNum>
-  <w:abstractNum w:abstractNumId="6">
+  <w:abstractNum w:abstractNumId="4" w15:restartNumberingAfterBreak="0">
+    <w:nsid w:val="3CF54F41"/>
+    <w:multiLevelType w:val="multilevel"/>
+    <w:tmpl w:val="7B9EF7D0"/>
     <w:lvl w:ilvl="0">
       <w:start w:val="1"/>
       <w:numFmt w:val="bullet"/>
@@ -1947,7 +1557,10 @@
       </w:rPr>
     </w:lvl>
   </w:abstractNum>
-  <w:abstractNum w:abstractNumId="7">
+  <w:abstractNum w:abstractNumId="5" w15:restartNumberingAfterBreak="0">
+    <w:nsid w:val="4AD6287A"/>
+    <w:multiLevelType w:val="multilevel"/>
+    <w:tmpl w:val="1B3E64EC"/>
     <w:lvl w:ilvl="0">
       <w:start w:val="1"/>
       <w:numFmt w:val="bullet"/>
@@ -2057,7 +1670,123 @@
       </w:rPr>
     </w:lvl>
   </w:abstractNum>
-  <w:abstractNum w:abstractNumId="8">
+  <w:abstractNum w:abstractNumId="6" w15:restartNumberingAfterBreak="0">
+    <w:nsid w:val="50C278AC"/>
+    <w:multiLevelType w:val="multilevel"/>
+    <w:tmpl w:val="4B6E1D90"/>
+    <w:lvl w:ilvl="0">
+      <w:start w:val="1"/>
+      <w:numFmt w:val="bullet"/>
+      <w:lvlText w:val="●"/>
+      <w:lvlJc w:val="left"/>
+      <w:pPr>
+        <w:ind w:left="720" w:hanging="360"/>
+      </w:pPr>
+      <w:rPr>
+        <w:u w:val="none"/>
+      </w:rPr>
+    </w:lvl>
+    <w:lvl w:ilvl="1">
+      <w:start w:val="1"/>
+      <w:numFmt w:val="bullet"/>
+      <w:lvlText w:val="○"/>
+      <w:lvlJc w:val="left"/>
+      <w:pPr>
+        <w:ind w:left="1440" w:hanging="360"/>
+      </w:pPr>
+      <w:rPr>
+        <w:u w:val="none"/>
+      </w:rPr>
+    </w:lvl>
+    <w:lvl w:ilvl="2">
+      <w:start w:val="1"/>
+      <w:numFmt w:val="bullet"/>
+      <w:lvlText w:val="■"/>
+      <w:lvlJc w:val="left"/>
+      <w:pPr>
+        <w:ind w:left="2160" w:hanging="360"/>
+      </w:pPr>
+      <w:rPr>
+        <w:u w:val="none"/>
+      </w:rPr>
+    </w:lvl>
+    <w:lvl w:ilvl="3">
+      <w:start w:val="1"/>
+      <w:numFmt w:val="bullet"/>
+      <w:lvlText w:val="●"/>
+      <w:lvlJc w:val="left"/>
+      <w:pPr>
+        <w:ind w:left="2880" w:hanging="360"/>
+      </w:pPr>
+      <w:rPr>
+        <w:u w:val="none"/>
+      </w:rPr>
+    </w:lvl>
+    <w:lvl w:ilvl="4">
+      <w:start w:val="1"/>
+      <w:numFmt w:val="bullet"/>
+      <w:lvlText w:val="○"/>
+      <w:lvlJc w:val="left"/>
+      <w:pPr>
+        <w:ind w:left="3600" w:hanging="360"/>
+      </w:pPr>
+      <w:rPr>
+        <w:u w:val="none"/>
+      </w:rPr>
+    </w:lvl>
+    <w:lvl w:ilvl="5">
+      <w:start w:val="1"/>
+      <w:numFmt w:val="bullet"/>
+      <w:lvlText w:val="■"/>
+      <w:lvlJc w:val="left"/>
+      <w:pPr>
+        <w:ind w:left="4320" w:hanging="360"/>
+      </w:pPr>
+      <w:rPr>
+        <w:u w:val="none"/>
+      </w:rPr>
+    </w:lvl>
+    <w:lvl w:ilvl="6">
+      <w:start w:val="1"/>
+      <w:numFmt w:val="bullet"/>
+      <w:lvlText w:val="●"/>
+      <w:lvlJc w:val="left"/>
+      <w:pPr>
+        <w:ind w:left="5040" w:hanging="360"/>
+      </w:pPr>
+      <w:rPr>
+        <w:u w:val="none"/>
+      </w:rPr>
+    </w:lvl>
+    <w:lvl w:ilvl="7">
+      <w:start w:val="1"/>
+      <w:numFmt w:val="bullet"/>
+      <w:lvlText w:val="○"/>
+      <w:lvlJc w:val="left"/>
+      <w:pPr>
+        <w:ind w:left="5760" w:hanging="360"/>
+      </w:pPr>
+      <w:rPr>
+        <w:u w:val="none"/>
+      </w:rPr>
+    </w:lvl>
+    <w:lvl w:ilvl="8">
+      <w:start w:val="1"/>
+      <w:numFmt w:val="bullet"/>
+      <w:lvlText w:val="■"/>
+      <w:lvlJc w:val="left"/>
+      <w:pPr>
+        <w:ind w:left="6480" w:hanging="360"/>
+      </w:pPr>
+      <w:rPr>
+        <w:u w:val="none"/>
+      </w:rPr>
+    </w:lvl>
+  </w:abstractNum>
+  <w:abstractNum w:abstractNumId="7" w15:restartNumberingAfterBreak="0">
+    <w:nsid w:val="630C1EFE"/>
+    <w:multiLevelType w:val="multilevel"/>
+    <w:tmpl w:val="37E48C36"/>
     <w:lvl w:ilvl="0">
       <w:start w:val="1"/>
       <w:numFmt w:val="bullet"/>
@@ -2168,41 +1897,41 @@
     </w:lvl>
   </w:abstractNum>
   <w:num w:numId="1">
-    <w:abstractNumId w:val="1"/>
+    <w:abstractNumId w:val="0"/>
   </w:num>
   <w:num w:numId="2">
+    <w:abstractNumId w:val="7"/>
+  </w:num>
+  <w:num w:numId="3">
+    <w:abstractNumId w:val="4"/>
+  </w:num>
+  <w:num w:numId="4">
+    <w:abstractNumId w:val="6"/>
+  </w:num>
+  <w:num w:numId="5">
+    <w:abstractNumId w:val="3"/>
+  </w:num>
+  <w:num w:numId="6">
+    <w:abstractNumId w:val="5"/>
+  </w:num>
+  <w:num w:numId="7">
     <w:abstractNumId w:val="2"/>
   </w:num>
-  <w:num w:numId="3">
-    <w:abstractNumId w:val="3"/>
-  </w:num>
-  <w:num w:numId="4">
-    <w:abstractNumId w:val="4"/>
-  </w:num>
-  <w:num w:numId="5">
-    <w:abstractNumId w:val="5"/>
-  </w:num>
-  <w:num w:numId="6">
-    <w:abstractNumId w:val="6"/>
-  </w:num>
-  <w:num w:numId="7">
-    <w:abstractNumId w:val="7"/>
-  </w:num>
   <w:num w:numId="8">
-    <w:abstractNumId w:val="8"/>
+    <w:abstractNumId w:val="1"/>
   </w:num>
 </w:numbering>
 </file>
 
 <file path=word/styles.xml><?xml version="1.0" encoding="utf-8"?>
-<w:styles xmlns:mc="http://schemas.openxmlformats.org/markup-compatibility/2006" xmlns:o="urn:schemas-microsoft-com:office:office" xmlns:r="http://schemas.openxmlformats.org/officeDocument/2006/relationships" xmlns:m="http://schemas.openxmlformats.org/officeDocument/2006/math" xmlns:v="urn:schemas-microsoft-com:vml" xmlns:wp="http://schemas.openxmlformats.org/drawingml/2006/wordprocessingDrawing" xmlns:w10="urn:schemas-microsoft-com:office:word" xmlns:w="http://schemas.openxmlformats.org/wordprocessingml/2006/main" xmlns:wne="http://schemas.microsoft.com/office/word/2006/wordml" xmlns:sl="http://schemas.openxmlformats.org/schemaLibrary/2006/main" xmlns:a="http://schemas.openxmlformats.org/drawingml/2006/main" xmlns:pic="http://schemas.openxmlformats.org/drawingml/2006/picture" xmlns:c="http://schemas.openxmlformats.org/drawingml/2006/chart" xmlns:lc="http://schemas.openxmlformats.org/drawingml/2006/lockedCanvas" xmlns:dgm="http://schemas.openxmlformats.org/drawingml/2006/diagram" xmlns:wps="http://schemas.microsoft.com/office/word/2010/wordprocessingShape" xmlns:wpg="http://schemas.microsoft.com/office/word/2010/wordprocessingGroup" xmlns:w14="http://schemas.microsoft.com/office/word/2010/wordml" xmlns:w15="http://schemas.microsoft.com/office/word/2012/wordml">
+<w:styles xmlns:mc="http://schemas.openxmlformats.org/markup-compatibility/2006" xmlns:r="http://schemas.openxmlformats.org/officeDocument/2006/relationships" xmlns:w="http://schemas.openxmlformats.org/wordprocessingml/2006/main" xmlns:w14="http://schemas.microsoft.com/office/word/2010/wordml" xmlns:w15="http://schemas.microsoft.com/office/word/2012/wordml" xmlns:w16cid="http://schemas.microsoft.com/office/word/2016/wordml/cid" xmlns:w16se="http://schemas.microsoft.com/office/word/2015/wordml/symex" mc:Ignorable="w14 w15 w16se w16cid">
   <w:docDefaults>
     <w:rPrDefault>
       <w:rPr>
-        <w:rFonts w:ascii="Calibri" w:cs="Calibri" w:eastAsia="Calibri" w:hAnsi="Calibri"/>
+        <w:rFonts w:ascii="Calibri" w:eastAsia="Calibri" w:hAnsi="Calibri" w:cs="Calibri"/>
         <w:sz w:val="22"/>
         <w:szCs w:val="22"/>
-        <w:lang w:val="en-US"/>
+        <w:lang w:val="en-US" w:eastAsia="en-US" w:bidi="ar-SA"/>
       </w:rPr>
     </w:rPrDefault>
     <w:pPrDefault>
@@ -2211,23 +1940,401 @@
       </w:pPr>
     </w:pPrDefault>
   </w:docDefaults>
-  <w:style w:type="paragraph" w:styleId="Normal" w:default="1">
-    <w:name w:val="normal"/>
-  </w:style>
-  <w:style w:type="table" w:styleId="TableNormal" w:default="1">
-    <w:name w:val="Table Normal"/>
+  <w:latentStyles w:defLockedState="0" w:defUIPriority="99" w:defSemiHidden="0" w:defUnhideWhenUsed="0" w:defQFormat="0" w:count="375">
+    <w:lsdException w:name="Normal" w:uiPriority="0" w:qFormat="1"/>
+    <w:lsdException w:name="heading 1" w:uiPriority="9" w:qFormat="1"/>
+    <w:lsdException w:name="heading 2" w:semiHidden="1" w:uiPriority="9" w:unhideWhenUsed="1" w:qFormat="1"/>
+    <w:lsdException w:name="heading 3" w:semiHidden="1" w:uiPriority="9" w:unhideWhenUsed="1" w:qFormat="1"/>
+    <w:lsdException w:name="heading 4" w:semiHidden="1" w:uiPriority="9" w:unhideWhenUsed="1" w:qFormat="1"/>
+    <w:lsdException w:name="heading 5" w:semiHidden="1" w:uiPriority="9" w:unhideWhenUsed="1" w:qFormat="1"/>
+    <w:lsdException w:name="heading 6" w:semiHidden="1" w:uiPriority="9" w:unhideWhenUsed="1" w:qFormat="1"/>
+    <w:lsdException w:name="heading 7" w:semiHidden="1" w:uiPriority="9" w:unhideWhenUsed="1" w:qFormat="1"/>
+    <w:lsdException w:name="heading 8" w:semiHidden="1" w:uiPriority="9" w:unhideWhenUsed="1" w:qFormat="1"/>
+    <w:lsdException w:name="heading 9" w:semiHidden="1" w:uiPriority="9" w:unhideWhenUsed="1" w:qFormat="1"/>
+    <w:lsdException w:name="index 1" w:semiHidden="1" w:unhideWhenUsed="1"/>
+    <w:lsdException w:name="index 2" w:semiHidden="1" w:unhideWhenUsed="1"/>
+    <w:lsdException w:name="index 3" w:semiHidden="1" w:unhideWhenUsed="1"/>
+    <w:lsdException w:name="index 4" w:semiHidden="1" w:unhideWhenUsed="1"/>
+    <w:lsdException w:name="index 5" w:semiHidden="1" w:unhideWhenUsed="1"/>
+    <w:lsdException w:name="index 6" w:semiHidden="1" w:unhideWhenUsed="1"/>
+    <w:lsdException w:name="index 7" w:semiHidden="1" w:unhideWhenUsed="1"/>
+    <w:lsdException w:name="index 8" w:semiHidden="1" w:unhideWhenUsed="1"/>
+    <w:lsdException w:name="index 9" w:semiHidden="1" w:unhideWhenUsed="1"/>
+    <w:lsdException w:name="toc 1" w:semiHidden="1" w:uiPriority="39" w:unhideWhenUsed="1"/>
+    <w:lsdException w:name="toc 2" w:semiHidden="1" w:uiPriority="39" w:unhideWhenUsed="1"/>
+    <w:lsdException w:name="toc 3" w:semiHidden="1" w:uiPriority="39" w:unhideWhenUsed="1"/>
+    <w:lsdException w:name="toc 4" w:semiHidden="1" w:uiPriority="39" w:unhideWhenUsed="1"/>
+    <w:lsdException w:name="toc 5" w:semiHidden="1" w:uiPriority="39" w:unhideWhenUsed="1"/>
+    <w:lsdException w:name="toc 6" w:semiHidden="1" w:uiPriority="39" w:unhideWhenUsed="1"/>
+    <w:lsdException w:name="toc 7" w:semiHidden="1" w:uiPriority="39" w:unhideWhenUsed="1"/>
+    <w:lsdException w:name="toc 8" w:semiHidden="1" w:uiPriority="39" w:unhideWhenUsed="1"/>
+    <w:lsdException w:name="toc 9" w:semiHidden="1" w:uiPriority="39" w:unhideWhenUsed="1"/>
+    <w:lsdException w:name="Normal Indent" w:semiHidden="1" w:unhideWhenUsed="1"/>
+    <w:lsdException w:name="footnote text" w:semiHidden="1" w:unhideWhenUsed="1"/>
+    <w:lsdException w:name="annotation text" w:semiHidden="1" w:unhideWhenUsed="1"/>
+    <w:lsdException w:name="header" w:semiHidden="1" w:unhideWhenUsed="1"/>
+    <w:lsdException w:name="footer" w:semiHidden="1" w:unhideWhenUsed="1"/>
+    <w:lsdException w:name="index heading" w:semiHidden="1" w:unhideWhenUsed="1"/>
+    <w:lsdException w:name="caption" w:semiHidden="1" w:uiPriority="35" w:unhideWhenUsed="1" w:qFormat="1"/>
+    <w:lsdException w:name="table of figures" w:semiHidden="1" w:unhideWhenUsed="1"/>
+    <w:lsdException w:name="envelope address" w:semiHidden="1" w:unhideWhenUsed="1"/>
+    <w:lsdException w:name="envelope return" w:semiHidden="1" w:unhideWhenUsed="1"/>
+    <w:lsdException w:name="footnote reference" w:semiHidden="1" w:unhideWhenUsed="1"/>
+    <w:lsdException w:name="annotation reference" w:semiHidden="1" w:unhideWhenUsed="1"/>
+    <w:lsdException w:name="line number" w:semiHidden="1" w:unhideWhenUsed="1"/>
+    <w:lsdException w:name="page number" w:semiHidden="1" w:unhideWhenUsed="1"/>
+    <w:lsdException w:name="endnote reference" w:semiHidden="1" w:unhideWhenUsed="1"/>
+    <w:lsdException w:name="endnote text" w:semiHidden="1" w:unhideWhenUsed="1"/>
+    <w:lsdException w:name="table of authorities" w:semiHidden="1" w:unhideWhenUsed="1"/>
+    <w:lsdException w:name="macro" w:semiHidden="1" w:unhideWhenUsed="1"/>
+    <w:lsdException w:name="toa heading" w:semiHidden="1" w:unhideWhenUsed="1"/>
+    <w:lsdException w:name="List" w:semiHidden="1" w:unhideWhenUsed="1"/>
+    <w:lsdException w:name="List Bullet" w:semiHidden="1" w:unhideWhenUsed="1"/>
+    <w:lsdException w:name="List Number" w:semiHidden="1" w:unhideWhenUsed="1"/>
+    <w:lsdException w:name="List 2" w:semiHidden="1" w:unhideWhenUsed="1"/>
+    <w:lsdException w:name="List 3" w:semiHidden="1" w:unhideWhenUsed="1"/>
+    <w:lsdException w:name="List 4" w:semiHidden="1" w:unhideWhenUsed="1"/>
+    <w:lsdException w:name="List 5" w:semiHidden="1" w:unhideWhenUsed="1"/>
+    <w:lsdException w:name="List Bullet 2" w:semiHidden="1" w:unhideWhenUsed="1"/>
+    <w:lsdException w:name="List Bullet 3" w:semiHidden="1" w:unhideWhenUsed="1"/>
+    <w:lsdException w:name="List Bullet 4" w:semiHidden="1" w:unhideWhenUsed="1"/>
+    <w:lsdException w:name="List Bullet 5" w:semiHidden="1" w:unhideWhenUsed="1"/>
+    <w:lsdException w:name="List Number 2" w:semiHidden="1" w:unhideWhenUsed="1"/>
+    <w:lsdException w:name="List Number 3" w:semiHidden="1" w:unhideWhenUsed="1"/>
+    <w:lsdException w:name="List Number 4" w:semiHidden="1" w:unhideWhenUsed="1"/>
+    <w:lsdException w:name="List Number 5" w:semiHidden="1" w:unhideWhenUsed="1"/>
+    <w:lsdException w:name="Title" w:uiPriority="10" w:qFormat="1"/>
+    <w:lsdException w:name="Closing" w:semiHidden="1" w:unhideWhenUsed="1"/>
+    <w:lsdException w:name="Signature" w:semiHidden="1" w:unhideWhenUsed="1"/>
+    <w:lsdException w:name="Default Paragraph Font" w:semiHidden="1" w:uiPriority="1" w:unhideWhenUsed="1"/>
+    <w:lsdException w:name="Body Text" w:semiHidden="1" w:unhideWhenUsed="1"/>
+    <w:lsdException w:name="Body Text Indent" w:semiHidden="1" w:unhideWhenUsed="1"/>
+    <w:lsdException w:name="List Continue" w:semiHidden="1" w:unhideWhenUsed="1"/>
+    <w:lsdException w:name="List Continue 2" w:semiHidden="1" w:unhideWhenUsed="1"/>
+    <w:lsdException w:name="List Continue 3" w:semiHidden="1" w:unhideWhenUsed="1"/>
+    <w:lsdException w:name="List Continue 4" w:semiHidden="1" w:unhideWhenUsed="1"/>
+    <w:lsdException w:name="List Continue 5" w:semiHidden="1" w:unhideWhenUsed="1"/>
+    <w:lsdException w:name="Message Header" w:semiHidden="1" w:unhideWhenUsed="1"/>
+    <w:lsdException w:name="Subtitle" w:uiPriority="11" w:qFormat="1"/>
+    <w:lsdException w:name="Salutation" w:semiHidden="1" w:unhideWhenUsed="1"/>
+    <w:lsdException w:name="Date" w:semiHidden="1" w:unhideWhenUsed="1"/>
+    <w:lsdException w:name="Body Text First Indent" w:semiHidden="1" w:unhideWhenUsed="1"/>
+    <w:lsdException w:name="Body Text First Indent 2" w:semiHidden="1" w:unhideWhenUsed="1"/>
+    <w:lsdException w:name="Note Heading" w:semiHidden="1" w:unhideWhenUsed="1"/>
+    <w:lsdException w:name="Body Text 2" w:semiHidden="1" w:unhideWhenUsed="1"/>
+    <w:lsdException w:name="Body Text 3" w:semiHidden="1" w:unhideWhenUsed="1"/>
+    <w:lsdException w:name="Body Text Indent 2" w:semiHidden="1" w:unhideWhenUsed="1"/>
+    <w:lsdException w:name="Body Text Indent 3" w:semiHidden="1" w:unhideWhenUsed="1"/>
+    <w:lsdException w:name="Block Text" w:semiHidden="1" w:unhideWhenUsed="1"/>
+    <w:lsdException w:name="Hyperlink" w:semiHidden="1" w:unhideWhenUsed="1"/>
+    <w:lsdException w:name="FollowedHyperlink" w:semiHidden="1" w:unhideWhenUsed="1"/>
+    <w:lsdException w:name="Strong" w:uiPriority="22" w:qFormat="1"/>
+    <w:lsdException w:name="Emphasis" w:uiPriority="20" w:qFormat="1"/>
+    <w:lsdException w:name="Document Map" w:semiHidden="1" w:unhideWhenUsed="1"/>
+    <w:lsdException w:name="Plain Text" w:semiHidden="1" w:unhideWhenUsed="1"/>
+    <w:lsdException w:name="E-mail Signature" w:semiHidden="1" w:unhideWhenUsed="1"/>
+    <w:lsdException w:name="HTML Top of Form" w:semiHidden="1" w:unhideWhenUsed="1"/>
+    <w:lsdException w:name="HTML Bottom of Form" w:semiHidden="1" w:unhideWhenUsed="1"/>
+    <w:lsdException w:name="Normal (Web)" w:semiHidden="1" w:unhideWhenUsed="1"/>
+    <w:lsdException w:name="HTML Acronym" w:semiHidden="1" w:unhideWhenUsed="1"/>
+    <w:lsdException w:name="HTML Address" w:semiHidden="1" w:unhideWhenUsed="1"/>
+    <w:lsdException w:name="HTML Cite" w:semiHidden="1" w:unhideWhenUsed="1"/>
+    <w:lsdException w:name="HTML Code" w:semiHidden="1" w:unhideWhenUsed="1"/>
+    <w:lsdException w:name="HTML Definition" w:semiHidden="1" w:unhideWhenUsed="1"/>
+    <w:lsdException w:name="HTML Keyboard" w:semiHidden="1" w:unhideWhenUsed="1"/>
+    <w:lsdException w:name="HTML Preformatted" w:semiHidden="1" w:unhideWhenUsed="1"/>
+    <w:lsdException w:name="HTML Sample" w:semiHidden="1" w:unhideWhenUsed="1"/>
+    <w:lsdException w:name="HTML Typewriter" w:semiHidden="1" w:unhideWhenUsed="1"/>
+    <w:lsdException w:name="HTML Variable" w:semiHidden="1" w:unhideWhenUsed="1"/>
+    <w:lsdException w:name="Normal Table" w:semiHidden="1" w:unhideWhenUsed="1"/>
+    <w:lsdException w:name="annotation subject" w:semiHidden="1" w:unhideWhenUsed="1"/>
+    <w:lsdException w:name="No List" w:semiHidden="1" w:unhideWhenUsed="1"/>
+    <w:lsdException w:name="Outline List 1" w:semiHidden="1" w:unhideWhenUsed="1"/>
+    <w:lsdException w:name="Outline List 2" w:semiHidden="1" w:unhideWhenUsed="1"/>
+    <w:lsdException w:name="Outline List 3" w:semiHidden="1" w:unhideWhenUsed="1"/>
+    <w:lsdException w:name="Table Simple 1" w:semiHidden="1" w:unhideWhenUsed="1"/>
+    <w:lsdException w:name="Table Simple 2" w:semiHidden="1" w:unhideWhenUsed="1"/>
+    <w:lsdException w:name="Table Simple 3" w:semiHidden="1" w:unhideWhenUsed="1"/>
+    <w:lsdException w:name="Table Classic 1" w:semiHidden="1" w:unhideWhenUsed="1"/>
+    <w:lsdException w:name="Table Classic 2" w:semiHidden="1" w:unhideWhenUsed="1"/>
+    <w:lsdException w:name="Table Classic 3" w:semiHidden="1" w:unhideWhenUsed="1"/>
+    <w:lsdException w:name="Table Classic 4" w:semiHidden="1" w:unhideWhenUsed="1"/>
+    <w:lsdException w:name="Table Colorful 1" w:semiHidden="1" w:unhideWhenUsed="1"/>
+    <w:lsdException w:name="Table Colorful 2" w:semiHidden="1" w:unhideWhenUsed="1"/>
+    <w:lsdException w:name="Table Colorful 3" w:semiHidden="1" w:unhideWhenUsed="1"/>
+    <w:lsdException w:name="Table Columns 1" w:semiHidden="1" w:unhideWhenUsed="1"/>
+    <w:lsdException w:name="Table Columns 2" w:semiHidden="1" w:unhideWhenUsed="1"/>
+    <w:lsdException w:name="Table Columns 3" w:semiHidden="1" w:unhideWhenUsed="1"/>
+    <w:lsdException w:name="Table Columns 4" w:semiHidden="1" w:unhideWhenUsed="1"/>
+    <w:lsdException w:name="Table Columns 5" w:semiHidden="1" w:unhideWhenUsed="1"/>
+    <w:lsdException w:name="Table Grid 1" w:semiHidden="1" w:unhideWhenUsed="1"/>
+    <w:lsdException w:name="Table Grid 2" w:semiHidden="1" w:unhideWhenUsed="1"/>
+    <w:lsdException w:name="Table Grid 3" w:semiHidden="1" w:unhideWhenUsed="1"/>
+    <w:lsdException w:name="Table Grid 4" w:semiHidden="1" w:unhideWhenUsed="1"/>
+    <w:lsdException w:name="Table Grid 5" w:semiHidden="1" w:unhideWhenUsed="1"/>
+    <w:lsdException w:name="Table Grid 6" w:semiHidden="1" w:unhideWhenUsed="1"/>
+    <w:lsdException w:name="Table Grid 7" w:semiHidden="1" w:unhideWhenUsed="1"/>
+    <w:lsdException w:name="Table Grid 8" w:semiHidden="1" w:unhideWhenUsed="1"/>
+    <w:lsdException w:name="Table List 1" w:semiHidden="1" w:unhideWhenUsed="1"/>
+    <w:lsdException w:name="Table List 2" w:semiHidden="1" w:unhideWhenUsed="1"/>
+    <w:lsdException w:name="Table List 3" w:semiHidden="1" w:unhideWhenUsed="1"/>
+    <w:lsdException w:name="Table List 4" w:semiHidden="1" w:unhideWhenUsed="1"/>
+    <w:lsdException w:name="Table List 5" w:semiHidden="1" w:unhideWhenUsed="1"/>
+    <w:lsdException w:name="Table List 6" w:semiHidden="1" w:unhideWhenUsed="1"/>
+    <w:lsdException w:name="Table List 7" w:semiHidden="1" w:unhideWhenUsed="1"/>
+    <w:lsdException w:name="Table List 8" w:semiHidden="1" w:unhideWhenUsed="1"/>
+    <w:lsdException w:name="Table 3D effects 1" w:semiHidden="1" w:unhideWhenUsed="1"/>
+    <w:lsdException w:name="Table 3D effects 2" w:semiHidden="1" w:unhideWhenUsed="1"/>
+    <w:lsdException w:name="Table 3D effects 3" w:semiHidden="1" w:unhideWhenUsed="1"/>
+    <w:lsdException w:name="Table Contemporary" w:semiHidden="1" w:unhideWhenUsed="1"/>
+    <w:lsdException w:name="Table Elegant" w:semiHidden="1" w:unhideWhenUsed="1"/>
+    <w:lsdException w:name="Table Professional" w:semiHidden="1" w:unhideWhenUsed="1"/>
+    <w:lsdException w:name="Table Subtle 1" w:semiHidden="1" w:unhideWhenUsed="1"/>
+    <w:lsdException w:name="Table Subtle 2" w:semiHidden="1" w:unhideWhenUsed="1"/>
+    <w:lsdException w:name="Table Web 1" w:semiHidden="1" w:unhideWhenUsed="1"/>
+    <w:lsdException w:name="Table Web 2" w:semiHidden="1" w:unhideWhenUsed="1"/>
+    <w:lsdException w:name="Table Web 3" w:semiHidden="1" w:unhideWhenUsed="1"/>
+    <w:lsdException w:name="Balloon Text" w:semiHidden="1" w:unhideWhenUsed="1"/>
+    <w:lsdException w:name="Table Grid" w:uiPriority="39"/>
+    <w:lsdException w:name="Table Theme" w:semiHidden="1" w:unhideWhenUsed="1"/>
+    <w:lsdException w:name="Placeholder Text" w:semiHidden="1"/>
+    <w:lsdException w:name="No Spacing" w:uiPriority="1" w:qFormat="1"/>
+    <w:lsdException w:name="Light Shading" w:uiPriority="60"/>
+    <w:lsdException w:name="Light List" w:uiPriority="61"/>
+    <w:lsdException w:name="Light Grid" w:uiPriority="62"/>
+    <w:lsdException w:name="Medium Shading 1" w:uiPriority="63"/>
+    <w:lsdException w:name="Medium Shading 2" w:uiPriority="64"/>
+    <w:lsdException w:name="Medium List 1" w:uiPriority="65"/>
+    <w:lsdException w:name="Medium List 2" w:uiPriority="66"/>
+    <w:lsdException w:name="Medium Grid 1" w:uiPriority="67"/>
+    <w:lsdException w:name="Medium Grid 2" w:uiPriority="68"/>
+    <w:lsdException w:name="Medium Grid 3" w:uiPriority="69"/>
+    <w:lsdException w:name="Dark List" w:uiPriority="70"/>
+    <w:lsdException w:name="Colorful Shading" w:uiPriority="71"/>
+    <w:lsdException w:name="Colorful List" w:uiPriority="72"/>
+    <w:lsdException w:name="Colorful Grid" w:uiPriority="73"/>
+    <w:lsdException w:name="Light Shading Accent 1" w:uiPriority="60"/>
+    <w:lsdException w:name="Light List Accent 1" w:uiPriority="61"/>
+    <w:lsdException w:name="Light Grid Accent 1" w:uiPriority="62"/>
+    <w:lsdException w:name="Medium Shading 1 Accent 1" w:uiPriority="63"/>
+    <w:lsdException w:name="Medium Shading 2 Accent 1" w:uiPriority="64"/>
+    <w:lsdException w:name="Medium List 1 Accent 1" w:uiPriority="65"/>
+    <w:lsdException w:name="Revision" w:semiHidden="1"/>
+    <w:lsdException w:name="List Paragraph" w:uiPriority="34" w:qFormat="1"/>
+    <w:lsdException w:name="Quote" w:uiPriority="29" w:qFormat="1"/>
+    <w:lsdException w:name="Intense Quote" w:uiPriority="30" w:qFormat="1"/>
+    <w:lsdException w:name="Medium List 2 Accent 1" w:uiPriority="66"/>
+    <w:lsdException w:name="Medium Grid 1 Accent 1" w:uiPriority="67"/>
+    <w:lsdException w:name="Medium Grid 2 Accent 1" w:uiPriority="68"/>
+    <w:lsdException w:name="Medium Grid 3 Accent 1" w:uiPriority="69"/>
+    <w:lsdException w:name="Dark List Accent 1" w:uiPriority="70"/>
+    <w:lsdException w:name="Colorful Shading Accent 1" w:uiPriority="71"/>
+    <w:lsdException w:name="Colorful List Accent 1" w:uiPriority="72"/>
+    <w:lsdException w:name="Colorful Grid Accent 1" w:uiPriority="73"/>
+    <w:lsdException w:name="Light Shading Accent 2" w:uiPriority="60"/>
+    <w:lsdException w:name="Light List Accent 2" w:uiPriority="61"/>
+    <w:lsdException w:name="Light Grid Accent 2" w:uiPriority="62"/>
+    <w:lsdException w:name="Medium Shading 1 Accent 2" w:uiPriority="63"/>
+    <w:lsdException w:name="Medium Shading 2 Accent 2" w:uiPriority="64"/>
+    <w:lsdException w:name="Medium List 1 Accent 2" w:uiPriority="65"/>
+    <w:lsdException w:name="Medium List 2 Accent 2" w:uiPriority="66"/>
+    <w:lsdException w:name="Medium Grid 1 Accent 2" w:uiPriority="67"/>
+    <w:lsdException w:name="Medium Grid 2 Accent 2" w:uiPriority="68"/>
+    <w:lsdException w:name="Medium Grid 3 Accent 2" w:uiPriority="69"/>
+    <w:lsdException w:name="Dark List Accent 2" w:uiPriority="70"/>
+    <w:lsdException w:name="Colorful Shading Accent 2" w:uiPriority="71"/>
+    <w:lsdException w:name="Colorful List Accent 2" w:uiPriority="72"/>
+    <w:lsdException w:name="Colorful Grid Accent 2" w:uiPriority="73"/>
+    <w:lsdException w:name="Light Shading Accent 3" w:uiPriority="60"/>
+    <w:lsdException w:name="Light List Accent 3" w:uiPriority="61"/>
+    <w:lsdException w:name="Light Grid Accent 3" w:uiPriority="62"/>
+    <w:lsdException w:name="Medium Shading 1 Accent 3" w:uiPriority="63"/>
+    <w:lsdException w:name="Medium Shading 2 Accent 3" w:uiPriority="64"/>
+    <w:lsdException w:name="Medium List 1 Accent 3" w:uiPriority="65"/>
+    <w:lsdException w:name="Medium List 2 Accent 3" w:uiPriority="66"/>
+    <w:lsdException w:name="Medium Grid 1 Accent 3" w:uiPriority="67"/>
+    <w:lsdException w:name="Medium Grid 2 Accent 3" w:uiPriority="68"/>
+    <w:lsdException w:name="Medium Grid 3 Accent 3" w:uiPriority="69"/>
+    <w:lsdException w:name="Dark List Accent 3" w:uiPriority="70"/>
+    <w:lsdException w:name="Colorful Shading Accent 3" w:uiPriority="71"/>
+    <w:lsdException w:name="Colorful List Accent 3" w:uiPriority="72"/>
+    <w:lsdException w:name="Colorful Grid Accent 3" w:uiPriority="73"/>
+    <w:lsdException w:name="Light Shading Accent 4" w:uiPriority="60"/>
+    <w:lsdException w:name="Light List Accent 4" w:uiPriority="61"/>
+    <w:lsdException w:name="Light Grid Accent 4" w:uiPriority="62"/>
+    <w:lsdException w:name="Medium Shading 1 Accent 4" w:uiPriority="63"/>
+    <w:lsdException w:name="Medium Shading 2 Accent 4" w:uiPriority="64"/>
+    <w:lsdException w:name="Medium List 1 Accent 4" w:uiPriority="65"/>
+    <w:lsdException w:name="Medium List 2 Accent 4" w:uiPriority="66"/>
+    <w:lsdException w:name="Medium Grid 1 Accent 4" w:uiPriority="67"/>
+    <w:lsdException w:name="Medium Grid 2 Accent 4" w:uiPriority="68"/>
+    <w:lsdException w:name="Medium Grid 3 Accent 4" w:uiPriority="69"/>
+    <w:lsdException w:name="Dark List Accent 4" w:uiPriority="70"/>
+    <w:lsdException w:name="Colorful Shading Accent 4" w:uiPriority="71"/>
+    <w:lsdException w:name="Colorful List Accent 4" w:uiPriority="72"/>
+    <w:lsdException w:name="Colorful Grid Accent 4" w:uiPriority="73"/>
+    <w:lsdException w:name="Light Shading Accent 5" w:uiPriority="60"/>
+    <w:lsdException w:name="Light List Accent 5" w:uiPriority="61"/>
+    <w:lsdException w:name="Light Grid Accent 5" w:uiPriority="62"/>
+    <w:lsdException w:name="Medium Shading 1 Accent 5" w:uiPriority="63"/>
+    <w:lsdException w:name="Medium Shading 2 Accent 5" w:uiPriority="64"/>
+    <w:lsdException w:name="Medium List 1 Accent 5" w:uiPriority="65"/>
+    <w:lsdException w:name="Medium List 2 Accent 5" w:uiPriority="66"/>
+    <w:lsdException w:name="Medium Grid 1 Accent 5" w:uiPriority="67"/>
+    <w:lsdException w:name="Medium Grid 2 Accent 5" w:uiPriority="68"/>
+    <w:lsdException w:name="Medium Grid 3 Accent 5" w:uiPriority="69"/>
+    <w:lsdException w:name="Dark List Accent 5" w:uiPriority="70"/>
+    <w:lsdException w:name="Colorful Shading Accent 5" w:uiPriority="71"/>
+    <w:lsdException w:name="Colorful List Accent 5" w:uiPriority="72"/>
+    <w:lsdException w:name="Colorful Grid Accent 5" w:uiPriority="73"/>
+    <w:lsdException w:name="Light Shading Accent 6" w:uiPriority="60"/>
+    <w:lsdException w:name="Light List Accent 6" w:uiPriority="61"/>
+    <w:lsdException w:name="Light Grid Accent 6" w:uiPriority="62"/>
+    <w:lsdException w:name="Medium Shading 1 Accent 6" w:uiPriority="63"/>
+    <w:lsdException w:name="Medium Shading 2 Accent 6" w:uiPriority="64"/>
+    <w:lsdException w:name="Medium List 1 Accent 6" w:uiPriority="65"/>
+    <w:lsdException w:name="Medium List 2 Accent 6" w:uiPriority="66"/>
+    <w:lsdException w:name="Medium Grid 1 Accent 6" w:uiPriority="67"/>
+    <w:lsdException w:name="Medium Grid 2 Accent 6" w:uiPriority="68"/>
+    <w:lsdException w:name="Medium Grid 3 Accent 6" w:uiPriority="69"/>
+    <w:lsdException w:name="Dark List Accent 6" w:uiPriority="70"/>
+    <w:lsdException w:name="Colorful Shading Accent 6" w:uiPriority="71"/>
+    <w:lsdException w:name="Colorful List Accent 6" w:uiPriority="72"/>
+    <w:lsdException w:name="Colorful Grid Accent 6" w:uiPriority="73"/>
+    <w:lsdException w:name="Subtle Emphasis" w:uiPriority="19" w:qFormat="1"/>
+    <w:lsdException w:name="Intense Emphasis" w:uiPriority="21" w:qFormat="1"/>
+    <w:lsdException w:name="Subtle Reference" w:uiPriority="31" w:qFormat="1"/>
+    <w:lsdException w:name="Intense Reference" w:uiPriority="32" w:qFormat="1"/>
+    <w:lsdException w:name="Book Title" w:uiPriority="33" w:qFormat="1"/>
+    <w:lsdException w:name="Bibliography" w:semiHidden="1" w:uiPriority="37" w:unhideWhenUsed="1"/>
+    <w:lsdException w:name="TOC Heading" w:semiHidden="1" w:uiPriority="39" w:unhideWhenUsed="1" w:qFormat="1"/>
+    <w:lsdException w:name="Plain Table 1" w:uiPriority="41"/>
+    <w:lsdException w:name="Plain Table 2" w:uiPriority="42"/>
+    <w:lsdException w:name="Plain Table 3" w:uiPriority="43"/>
+    <w:lsdException w:name="Plain Table 4" w:uiPriority="44"/>
+    <w:lsdException w:name="Plain Table 5" w:uiPriority="45"/>
+    <w:lsdException w:name="Grid Table Light" w:uiPriority="40"/>
+    <w:lsdException w:name="Grid Table 1 Light" w:uiPriority="46"/>
+    <w:lsdException w:name="Grid Table 2" w:uiPriority="47"/>
+    <w:lsdException w:name="Grid Table 3" w:uiPriority="48"/>
+    <w:lsdException w:name="Grid Table 4" w:uiPriority="49"/>
+    <w:lsdException w:name="Grid Table 5 Dark" w:uiPriority="50"/>
+    <w:lsdException w:name="Grid Table 6 Colorful" w:uiPriority="51"/>
+    <w:lsdException w:name="Grid Table 7 Colorful" w:uiPriority="52"/>
+    <w:lsdException w:name="Grid Table 1 Light Accent 1" w:uiPriority="46"/>
+    <w:lsdException w:name="Grid Table 2 Accent 1" w:uiPriority="47"/>
+    <w:lsdException w:name="Grid Table 3 Accent 1" w:uiPriority="48"/>
+    <w:lsdException w:name="Grid Table 4 Accent 1" w:uiPriority="49"/>
+    <w:lsdException w:name="Grid Table 5 Dark Accent 1" w:uiPriority="50"/>
+    <w:lsdException w:name="Grid Table 6 Colorful Accent 1" w:uiPriority="51"/>
+    <w:lsdException w:name="Grid Table 7 Colorful Accent 1" w:uiPriority="52"/>
+    <w:lsdException w:name="Grid Table 1 Light Accent 2" w:uiPriority="46"/>
+    <w:lsdException w:name="Grid Table 2 Accent 2" w:uiPriority="47"/>
+    <w:lsdException w:name="Grid Table 3 Accent 2" w:uiPriority="48"/>
+    <w:lsdException w:name="Grid Table 4 Accent 2" w:uiPriority="49"/>
+    <w:lsdException w:name="Grid Table 5 Dark Accent 2" w:uiPriority="50"/>
+    <w:lsdException w:name="Grid Table 6 Colorful Accent 2" w:uiPriority="51"/>
+    <w:lsdException w:name="Grid Table 7 Colorful Accent 2" w:uiPriority="52"/>
+    <w:lsdException w:name="Grid Table 1 Light Accent 3" w:uiPriority="46"/>
+    <w:lsdException w:name="Grid Table 2 Accent 3" w:uiPriority="47"/>
+    <w:lsdException w:name="Grid Table 3 Accent 3" w:uiPriority="48"/>
+    <w:lsdException w:name="Grid Table 4 Accent 3" w:uiPriority="49"/>
+    <w:lsdException w:name="Grid Table 5 Dark Accent 3" w:uiPriority="50"/>
+    <w:lsdException w:name="Grid Table 6 Colorful Accent 3" w:uiPriority="51"/>
+    <w:lsdException w:name="Grid Table 7 Colorful Accent 3" w:uiPriority="52"/>
+    <w:lsdException w:name="Grid Table 1 Light Accent 4" w:uiPriority="46"/>
+    <w:lsdException w:name="Grid Table 2 Accent 4" w:uiPriority="47"/>
+    <w:lsdException w:name="Grid Table 3 Accent 4" w:uiPriority="48"/>
+    <w:lsdException w:name="Grid Table 4 Accent 4" w:uiPriority="49"/>
+    <w:lsdException w:name="Grid Table 5 Dark Accent 4" w:uiPriority="50"/>
+    <w:lsdException w:name="Grid Table 6 Colorful Accent 4" w:uiPriority="51"/>
+    <w:lsdException w:name="Grid Table 7 Colorful Accent 4" w:uiPriority="52"/>
+    <w:lsdException w:name="Grid Table 1 Light Accent 5" w:uiPriority="46"/>
+    <w:lsdException w:name="Grid Table 2 Accent 5" w:uiPriority="47"/>
+    <w:lsdException w:name="Grid Table 3 Accent 5" w:uiPriority="48"/>
+    <w:lsdException w:name="Grid Table 4 Accent 5" w:uiPriority="49"/>
+    <w:lsdException w:name="Grid Table 5 Dark Accent 5" w:uiPriority="50"/>
+    <w:lsdException w:name="Grid Table 6 Colorful Accent 5" w:uiPriority="51"/>
+    <w:lsdException w:name="Grid Table 7 Colorful Accent 5" w:uiPriority="52"/>
+    <w:lsdException w:name="Grid Table 1 Light Accent 6" w:uiPriority="46"/>
+    <w:lsdException w:name="Grid Table 2 Accent 6" w:uiPriority="47"/>
+    <w:lsdException w:name="Grid Table 3 Accent 6" w:uiPriority="48"/>
+    <w:lsdException w:name="Grid Table 4 Accent 6" w:uiPriority="49"/>
+    <w:lsdException w:name="Grid Table 5 Dark Accent 6" w:uiPriority="50"/>
+    <w:lsdException w:name="Grid Table 6 Colorful Accent 6" w:uiPriority="51"/>
+    <w:lsdException w:name="Grid Table 7 Colorful Accent 6" w:uiPriority="52"/>
+    <w:lsdException w:name="List Table 1 Light" w:uiPriority="46"/>
+    <w:lsdException w:name="List Table 2" w:uiPriority="47"/>
+    <w:lsdException w:name="List Table 3" w:uiPriority="48"/>
+    <w:lsdException w:name="List Table 4" w:uiPriority="49"/>
+    <w:lsdException w:name="List Table 5 Dark" w:uiPriority="50"/>
+    <w:lsdException w:name="List Table 6 Colorful" w:uiPriority="51"/>
+    <w:lsdException w:name="List Table 7 Colorful" w:uiPriority="52"/>
+    <w:lsdException w:name="List Table 1 Light Accent 1" w:uiPriority="46"/>
+    <w:lsdException w:name="List Table 2 Accent 1" w:uiPriority="47"/>
+    <w:lsdException w:name="List Table 3 Accent 1" w:uiPriority="48"/>
+    <w:lsdException w:name="List Table 4 Accent 1" w:uiPriority="49"/>
+    <w:lsdException w:name="List Table 5 Dark Accent 1" w:uiPriority="50"/>
+    <w:lsdException w:name="List Table 6 Colorful Accent 1" w:uiPriority="51"/>
+    <w:lsdException w:name="List Table 7 Colorful Accent 1" w:uiPriority="52"/>
+    <w:lsdException w:name="List Table 1 Light Accent 2" w:uiPriority="46"/>
+    <w:lsdException w:name="List Table 2 Accent 2" w:uiPriority="47"/>
+    <w:lsdException w:name="List Table 3 Accent 2" w:uiPriority="48"/>
+    <w:lsdException w:name="List Table 4 Accent 2" w:uiPriority="49"/>
+    <w:lsdException w:name="List Table 5 Dark Accent 2" w:uiPriority="50"/>
+    <w:lsdException w:name="List Table 6 Colorful Accent 2" w:uiPriority="51"/>
+    <w:lsdException w:name="List Table 7 Colorful Accent 2" w:uiPriority="52"/>
+    <w:lsdException w:name="List Table 1 Light Accent 3" w:uiPriority="46"/>
+    <w:lsdException w:name="List Table 2 Accent 3" w:uiPriority="47"/>
+    <w:lsdException w:name="List Table 3 Accent 3" w:uiPriority="48"/>
+    <w:lsdException w:name="List Table 4 Accent 3" w:uiPriority="49"/>
+    <w:lsdException w:name="List Table 5 Dark Accent 3" w:uiPriority="50"/>
+    <w:lsdException w:name="List Table 6 Colorful Accent 3" w:uiPriority="51"/>
+    <w:lsdException w:name="List Table 7 Colorful Accent 3" w:uiPriority="52"/>
+    <w:lsdException w:name="List Table 1 Light Accent 4" w:uiPriority="46"/>
+    <w:lsdException w:name="List Table 2 Accent 4" w:uiPriority="47"/>
+    <w:lsdException w:name="List Table 3 Accent 4" w:uiPriority="48"/>
+    <w:lsdException w:name="List Table 4 Accent 4" w:uiPriority="49"/>
+    <w:lsdException w:name="List Table 5 Dark Accent 4" w:uiPriority="50"/>
+    <w:lsdException w:name="List Table 6 Colorful Accent 4" w:uiPriority="51"/>
+    <w:lsdException w:name="List Table 7 Colorful Accent 4" w:uiPriority="52"/>
+    <w:lsdException w:name="List Table 1 Light Accent 5" w:uiPriority="46"/>
+    <w:lsdException w:name="List Table 2 Accent 5" w:uiPriority="47"/>
+    <w:lsdException w:name="List Table 3 Accent 5" w:uiPriority="48"/>
+    <w:lsdException w:name="List Table 4 Accent 5" w:uiPriority="49"/>
+    <w:lsdException w:name="List Table 5 Dark Accent 5" w:uiPriority="50"/>
+    <w:lsdException w:name="List Table 6 Colorful Accent 5" w:uiPriority="51"/>
+    <w:lsdException w:name="List Table 7 Colorful Accent 5" w:uiPriority="52"/>
+    <w:lsdException w:name="List Table 1 Light Accent 6" w:uiPriority="46"/>
+    <w:lsdException w:name="List Table 2 Accent 6" w:uiPriority="47"/>
+    <w:lsdException w:name="List Table 3 Accent 6" w:uiPriority="48"/>
+    <w:lsdException w:name="List Table 4 Accent 6" w:uiPriority="49"/>
+    <w:lsdException w:name="List Table 5 Dark Accent 6" w:uiPriority="50"/>
+    <w:lsdException w:name="List Table 6 Colorful Accent 6" w:uiPriority="51"/>
+    <w:lsdException w:name="List Table 7 Colorful Accent 6" w:uiPriority="52"/>
+    <w:lsdException w:name="Mention" w:semiHidden="1" w:unhideWhenUsed="1"/>
+    <w:lsdException w:name="Smart Hyperlink" w:semiHidden="1" w:unhideWhenUsed="1"/>
+    <w:lsdException w:name="Hashtag" w:semiHidden="1" w:unhideWhenUsed="1"/>
+    <w:lsdException w:name="Unresolved Mention" w:semiHidden="1" w:unhideWhenUsed="1"/>
+  </w:latentStyles>
+  <w:style w:type="paragraph" w:default="1" w:styleId="Normal">
+    <w:name w:val="Normal"/>
+    <w:qFormat/>
   </w:style>
   <w:style w:type="paragraph" w:styleId="Heading1">
     <w:name w:val="heading 1"/>
     <w:basedOn w:val="Normal"/>
     <w:next w:val="Normal"/>
+    <w:uiPriority w:val="9"/>
+    <w:qFormat/>
     <w:pPr>
-      <w:keepNext w:val="1"/>
-      <w:keepLines w:val="1"/>
-      <w:spacing w:after="120" w:before="480" w:lineRule="auto"/>
+      <w:keepNext/>
+      <w:keepLines/>
+      <w:spacing w:before="480" w:after="120"/>
+      <w:outlineLvl w:val="0"/>
     </w:pPr>
     <w:rPr>
-      <w:b w:val="1"/>
+      <w:b/>
       <w:sz w:val="48"/>
       <w:szCs w:val="48"/>
     </w:rPr>
@@ -2236,13 +2343,18 @@
     <w:name w:val="heading 2"/>
     <w:basedOn w:val="Normal"/>
     <w:next w:val="Normal"/>
+    <w:uiPriority w:val="9"/>
+    <w:semiHidden/>
+    <w:unhideWhenUsed/>
+    <w:qFormat/>
     <w:pPr>
-      <w:keepNext w:val="1"/>
-      <w:keepLines w:val="1"/>
-      <w:spacing w:after="80" w:before="360" w:lineRule="auto"/>
+      <w:keepNext/>
+      <w:keepLines/>
+      <w:spacing w:before="360" w:after="80"/>
+      <w:outlineLvl w:val="1"/>
     </w:pPr>
     <w:rPr>
-      <w:b w:val="1"/>
+      <w:b/>
       <w:sz w:val="36"/>
       <w:szCs w:val="36"/>
     </w:rPr>
@@ -2251,13 +2363,18 @@
     <w:name w:val="heading 3"/>
     <w:basedOn w:val="Normal"/>
     <w:next w:val="Normal"/>
+    <w:uiPriority w:val="9"/>
+    <w:semiHidden/>
+    <w:unhideWhenUsed/>
+    <w:qFormat/>
     <w:pPr>
-      <w:keepNext w:val="1"/>
-      <w:keepLines w:val="1"/>
-      <w:spacing w:after="80" w:before="280" w:lineRule="auto"/>
+      <w:keepNext/>
+      <w:keepLines/>
+      <w:spacing w:before="280" w:after="80"/>
+      <w:outlineLvl w:val="2"/>
     </w:pPr>
     <w:rPr>
-      <w:b w:val="1"/>
+      <w:b/>
       <w:sz w:val="28"/>
       <w:szCs w:val="28"/>
     </w:rPr>
@@ -2266,13 +2383,18 @@
     <w:name w:val="heading 4"/>
     <w:basedOn w:val="Normal"/>
     <w:next w:val="Normal"/>
+    <w:uiPriority w:val="9"/>
+    <w:semiHidden/>
+    <w:unhideWhenUsed/>
+    <w:qFormat/>
     <w:pPr>
-      <w:keepNext w:val="1"/>
-      <w:keepLines w:val="1"/>
-      <w:spacing w:after="40" w:before="240" w:lineRule="auto"/>
+      <w:keepNext/>
+      <w:keepLines/>
+      <w:spacing w:before="240" w:after="40"/>
+      <w:outlineLvl w:val="3"/>
     </w:pPr>
     <w:rPr>
-      <w:b w:val="1"/>
+      <w:b/>
       <w:sz w:val="24"/>
       <w:szCs w:val="24"/>
     </w:rPr>
@@ -2281,43 +2403,80 @@
     <w:name w:val="heading 5"/>
     <w:basedOn w:val="Normal"/>
     <w:next w:val="Normal"/>
+    <w:uiPriority w:val="9"/>
+    <w:semiHidden/>
+    <w:unhideWhenUsed/>
+    <w:qFormat/>
     <w:pPr>
-      <w:keepNext w:val="1"/>
-      <w:keepLines w:val="1"/>
-      <w:spacing w:after="40" w:before="220" w:lineRule="auto"/>
+      <w:keepNext/>
+      <w:keepLines/>
+      <w:spacing w:before="220" w:after="40"/>
+      <w:outlineLvl w:val="4"/>
     </w:pPr>
     <w:rPr>
-      <w:b w:val="1"/>
-      <w:sz w:val="22"/>
-      <w:szCs w:val="22"/>
+      <w:b/>
     </w:rPr>
   </w:style>
   <w:style w:type="paragraph" w:styleId="Heading6">
     <w:name w:val="heading 6"/>
     <w:basedOn w:val="Normal"/>
     <w:next w:val="Normal"/>
+    <w:uiPriority w:val="9"/>
+    <w:semiHidden/>
+    <w:unhideWhenUsed/>
+    <w:qFormat/>
     <w:pPr>
-      <w:keepNext w:val="1"/>
-      <w:keepLines w:val="1"/>
-      <w:spacing w:after="40" w:before="200" w:lineRule="auto"/>
+      <w:keepNext/>
+      <w:keepLines/>
+      <w:spacing w:before="200" w:after="40"/>
+      <w:outlineLvl w:val="5"/>
     </w:pPr>
     <w:rPr>
-      <w:b w:val="1"/>
+      <w:b/>
       <w:sz w:val="20"/>
       <w:szCs w:val="20"/>
     </w:rPr>
+  </w:style>
+  <w:style w:type="character" w:default="1" w:styleId="DefaultParagraphFont">
+    <w:name w:val="Default Paragraph Font"/>
+    <w:uiPriority w:val="1"/>
+    <w:semiHidden/>
+    <w:unhideWhenUsed/>
+  </w:style>
+  <w:style w:type="table" w:default="1" w:styleId="TableNormal">
+    <w:name w:val="Normal Table"/>
+    <w:uiPriority w:val="99"/>
+    <w:semiHidden/>
+    <w:unhideWhenUsed/>
+    <w:tblPr>
+      <w:tblInd w:w="0" w:type="dxa"/>
+      <w:tblCellMar>
+        <w:top w:w="0" w:type="dxa"/>
+        <w:left w:w="108" w:type="dxa"/>
+        <w:bottom w:w="0" w:type="dxa"/>
+        <w:right w:w="108" w:type="dxa"/>
+      </w:tblCellMar>
+    </w:tblPr>
+  </w:style>
+  <w:style w:type="numbering" w:default="1" w:styleId="NoList">
+    <w:name w:val="No List"/>
+    <w:uiPriority w:val="99"/>
+    <w:semiHidden/>
+    <w:unhideWhenUsed/>
   </w:style>
   <w:style w:type="paragraph" w:styleId="Title">
     <w:name w:val="Title"/>
     <w:basedOn w:val="Normal"/>
     <w:next w:val="Normal"/>
+    <w:uiPriority w:val="10"/>
+    <w:qFormat/>
     <w:pPr>
-      <w:keepNext w:val="1"/>
-      <w:keepLines w:val="1"/>
-      <w:spacing w:after="120" w:before="480" w:lineRule="auto"/>
+      <w:keepNext/>
+      <w:keepLines/>
+      <w:spacing w:before="480" w:after="120"/>
     </w:pPr>
     <w:rPr>
-      <w:b w:val="1"/>
+      <w:b/>
       <w:sz w:val="72"/>
       <w:szCs w:val="72"/>
     </w:rPr>
@@ -2326,14 +2485,16 @@
     <w:name w:val="Subtitle"/>
     <w:basedOn w:val="Normal"/>
     <w:next w:val="Normal"/>
+    <w:uiPriority w:val="11"/>
+    <w:qFormat/>
     <w:pPr>
-      <w:keepNext w:val="1"/>
-      <w:keepLines w:val="1"/>
-      <w:spacing w:after="80" w:before="360" w:lineRule="auto"/>
+      <w:keepNext/>
+      <w:keepLines/>
+      <w:spacing w:before="360" w:after="80"/>
     </w:pPr>
     <w:rPr>
-      <w:rFonts w:ascii="Georgia" w:cs="Georgia" w:eastAsia="Georgia" w:hAnsi="Georgia"/>
-      <w:i w:val="1"/>
+      <w:rFonts w:ascii="Georgia" w:eastAsia="Georgia" w:hAnsi="Georgia" w:cs="Georgia"/>
+      <w:i/>
       <w:color w:val="666666"/>
       <w:sz w:val="48"/>
       <w:szCs w:val="48"/>

</xml_diff>